<commit_message>
Updated SRS doc file
</commit_message>
<xml_diff>
--- a/E-pharmaon28062019.docx
+++ b/E-pharmaon28062019.docx
@@ -1,6 +1,6 @@
 
 <file path=word/document.xml><?xml version="1.0" encoding="utf-8"?>
-<w:document xmlns:ve="http://schemas.openxmlformats.org/markup-compatibility/2006" xmlns:o="urn:schemas-microsoft-com:office:office" xmlns:r="http://schemas.openxmlformats.org/officeDocument/2006/relationships" xmlns:m="http://schemas.openxmlformats.org/officeDocument/2006/math" xmlns:v="urn:schemas-microsoft-com:vml" xmlns:wp="http://schemas.openxmlformats.org/drawingml/2006/wordprocessingDrawing" xmlns:w10="urn:schemas-microsoft-com:office:word" xmlns:w="http://schemas.openxmlformats.org/wordprocessingml/2006/main" xmlns:wne="http://schemas.microsoft.com/office/word/2006/wordml">
+<w:document xmlns:wpc="http://schemas.microsoft.com/office/word/2010/wordprocessingCanvas" xmlns:mc="http://schemas.openxmlformats.org/markup-compatibility/2006" xmlns:o="urn:schemas-microsoft-com:office:office" xmlns:r="http://schemas.openxmlformats.org/officeDocument/2006/relationships" xmlns:m="http://schemas.openxmlformats.org/officeDocument/2006/math" xmlns:v="urn:schemas-microsoft-com:vml" xmlns:wp14="http://schemas.microsoft.com/office/word/2010/wordprocessingDrawing" xmlns:wp="http://schemas.openxmlformats.org/drawingml/2006/wordprocessingDrawing" xmlns:w10="urn:schemas-microsoft-com:office:word" xmlns:w="http://schemas.openxmlformats.org/wordprocessingml/2006/main" xmlns:w14="http://schemas.microsoft.com/office/word/2010/wordml" xmlns:wpg="http://schemas.microsoft.com/office/word/2010/wordprocessingGroup" xmlns:wpi="http://schemas.microsoft.com/office/word/2010/wordprocessingInk" xmlns:wne="http://schemas.microsoft.com/office/word/2006/wordml" xmlns:wps="http://schemas.microsoft.com/office/word/2010/wordprocessingShape" mc:Ignorable="w14 wp14">
   <w:body>
     <w:p>
       <w:pPr>
@@ -277,7 +277,7 @@
           <w:left w:w="0" w:type="dxa"/>
           <w:right w:w="0" w:type="dxa"/>
         </w:tblCellMar>
-        <w:tblLook w:val="01E0"/>
+        <w:tblLook w:val="01E0" w:firstRow="1" w:lastRow="1" w:firstColumn="1" w:lastColumn="1" w:noHBand="0" w:noVBand="0"/>
       </w:tblPr>
       <w:tblGrid>
         <w:gridCol w:w="1186"/>
@@ -524,7 +524,6 @@
               </w:rPr>
               <w:t>1</w:t>
             </w:r>
-            <w:proofErr w:type="spellStart"/>
             <w:r>
               <w:rPr>
                 <w:rFonts w:ascii="Georgia"/>
@@ -532,17 +531,7 @@
                 <w:position w:val="5"/>
                 <w:sz w:val="14"/>
               </w:rPr>
-              <w:t>st</w:t>
-            </w:r>
-            <w:proofErr w:type="spellEnd"/>
-            <w:r>
-              <w:rPr>
-                <w:rFonts w:ascii="Georgia"/>
-                <w:color w:val="000009"/>
-                <w:position w:val="5"/>
-                <w:sz w:val="14"/>
-              </w:rPr>
-              <w:t xml:space="preserve"> </w:t>
+              <w:t xml:space="preserve">st </w:t>
             </w:r>
             <w:r>
               <w:rPr>
@@ -561,7 +550,7 @@
           <w:rFonts w:ascii="Georgia"/>
         </w:rPr>
         <w:sectPr>
-          <w:footerReference w:type="default" r:id="rId7"/>
+          <w:footerReference w:type="default" r:id="rId8"/>
           <w:type w:val="continuous"/>
           <w:pgSz w:w="12240" w:h="15840"/>
           <w:pgMar w:top="1380" w:right="620" w:bottom="1180" w:left="1220" w:header="720" w:footer="984" w:gutter="0"/>
@@ -761,6 +750,7 @@
           <w:docPartUnique/>
         </w:docPartObj>
       </w:sdtPr>
+      <w:sdtEndPr/>
       <w:sdtContent>
         <w:p>
           <w:pPr>
@@ -2194,15 +2184,13 @@
         <w:t xml:space="preserve">which </w:t>
       </w:r>
       <w:r>
-        <w:t xml:space="preserve">the customer will be able to search and buy the medicine from anywhere and as per the requirements and also the </w:t>
-      </w:r>
-      <w:proofErr w:type="spellStart"/>
-      <w:r>
-        <w:t>medecines</w:t>
-      </w:r>
-      <w:proofErr w:type="spellEnd"/>
-      <w:r>
-        <w:t xml:space="preserve"> will be delivered to user.</w:t>
+        <w:t>the customer will be able to search and buy the medicine from anywhere and as per th</w:t>
+      </w:r>
+      <w:r>
+        <w:t>e requirements and also the medi</w:t>
+      </w:r>
+      <w:r>
+        <w:t>cines will be delivered to user.</w:t>
       </w:r>
     </w:p>
     <w:p>
@@ -2225,29 +2213,25 @@
         <w:rPr>
           <w:color w:val="000009"/>
         </w:rPr>
-        <w:t xml:space="preserve"> such as urgent need of </w:t>
-      </w:r>
-      <w:proofErr w:type="spellStart"/>
-      <w:r>
-        <w:rPr>
-          <w:color w:val="000009"/>
-        </w:rPr>
-        <w:t>medicine</w:t>
-      </w:r>
-      <w:proofErr w:type="gramStart"/>
-      <w:r>
-        <w:rPr>
-          <w:color w:val="000009"/>
-        </w:rPr>
-        <w:t>,unavailabilty</w:t>
-      </w:r>
-      <w:proofErr w:type="spellEnd"/>
-      <w:proofErr w:type="gramEnd"/>
-      <w:r>
-        <w:rPr>
-          <w:color w:val="000009"/>
-        </w:rPr>
-        <w:t xml:space="preserve"> of medicines etc</w:t>
+        <w:t xml:space="preserve"> such as urgent need of medicine,</w:t>
+      </w:r>
+      <w:r>
+        <w:rPr>
+          <w:color w:val="000009"/>
+        </w:rPr>
+        <w:t xml:space="preserve"> unavailability</w:t>
+      </w:r>
+      <w:r>
+        <w:rPr>
+          <w:color w:val="000009"/>
+        </w:rPr>
+        <w:t xml:space="preserve"> of medicines </w:t>
+      </w:r>
+      <w:r>
+        <w:rPr>
+          <w:color w:val="000009"/>
+        </w:rPr>
+        <w:t>etc.</w:t>
       </w:r>
       <w:r>
         <w:rPr>
@@ -2787,7 +2771,7 @@
           <w:color w:val="0000FF"/>
         </w:rPr>
       </w:pPr>
-      <w:hyperlink r:id="rId8">
+      <w:hyperlink r:id="rId9">
         <w:r>
           <w:rPr>
             <w:color w:val="0000FF"/>
@@ -2812,7 +2796,7 @@
           <w:color w:val="0000FF"/>
         </w:rPr>
       </w:pPr>
-      <w:hyperlink r:id="rId9" w:history="1">
+      <w:hyperlink r:id="rId10" w:history="1">
         <w:r>
           <w:rPr>
             <w:rStyle w:val="Hyperlink"/>
@@ -2830,7 +2814,7 @@
           <w:color w:val="0000FF"/>
         </w:rPr>
       </w:pPr>
-      <w:hyperlink r:id="rId10" w:history="1">
+      <w:hyperlink r:id="rId11" w:history="1">
         <w:r>
           <w:rPr>
             <w:rStyle w:val="Hyperlink"/>
@@ -2848,7 +2832,7 @@
           <w:color w:val="0000FF"/>
         </w:rPr>
       </w:pPr>
-      <w:hyperlink r:id="rId11" w:history="1">
+      <w:hyperlink r:id="rId12" w:history="1">
         <w:r>
           <w:rPr>
             <w:rStyle w:val="Hyperlink"/>
@@ -2866,7 +2850,7 @@
           <w:color w:val="0000FF"/>
         </w:rPr>
       </w:pPr>
-      <w:hyperlink r:id="rId12" w:history="1">
+      <w:hyperlink r:id="rId13" w:history="1">
         <w:r>
           <w:rPr>
             <w:rStyle w:val="Hyperlink"/>
@@ -3426,7 +3410,7 @@
           <w:sz w:val="24"/>
         </w:rPr>
         <w:sectPr>
-          <w:footerReference w:type="default" r:id="rId13"/>
+          <w:footerReference w:type="default" r:id="rId14"/>
           <w:pgSz w:w="12240" w:h="15840"/>
           <w:pgMar w:top="1380" w:right="620" w:bottom="1180" w:left="1220" w:header="0" w:footer="984" w:gutter="0"/>
           <w:pgBorders w:offsetFrom="page">
@@ -3438,6 +3422,8 @@
           <w:cols w:space="720"/>
         </w:sectPr>
       </w:pPr>
+      <w:bookmarkStart w:id="5" w:name="_GoBack"/>
+      <w:bookmarkEnd w:id="5"/>
     </w:p>
     <w:p>
       <w:pPr>
@@ -3903,8 +3889,8 @@
           <w:color w:val="000009"/>
         </w:rPr>
       </w:pPr>
-      <w:bookmarkStart w:id="5" w:name="_TOC_250010"/>
-      <w:bookmarkEnd w:id="5"/>
+      <w:bookmarkStart w:id="6" w:name="_TOC_250010"/>
+      <w:bookmarkEnd w:id="6"/>
       <w:r>
         <w:rPr>
           <w:color w:val="000009"/>
@@ -4150,7 +4136,25 @@
           <w:sz w:val="24"/>
         </w:rPr>
         <w:lastRenderedPageBreak/>
-        <w:t>Back-end: .Net</w:t>
+        <w:t xml:space="preserve">Back-end: </w:t>
+      </w:r>
+      <w:r>
+        <w:rPr>
+          <w:sz w:val="24"/>
+        </w:rPr>
+        <w:t>C#</w:t>
+      </w:r>
+      <w:r>
+        <w:rPr>
+          <w:sz w:val="24"/>
+        </w:rPr>
+        <w:t>.Net</w:t>
+      </w:r>
+      <w:r>
+        <w:rPr>
+          <w:sz w:val="24"/>
+        </w:rPr>
+        <w:t>, Asp.Net.</w:t>
       </w:r>
     </w:p>
     <w:p>
@@ -4209,16 +4213,8 @@
         <w:rPr>
           <w:sz w:val="24"/>
         </w:rPr>
-        <w:t xml:space="preserve">Visual Code Studio, </w:t>
-      </w:r>
-      <w:proofErr w:type="spellStart"/>
-      <w:r>
-        <w:rPr>
-          <w:sz w:val="24"/>
-        </w:rPr>
-        <w:t>MySQL</w:t>
-      </w:r>
-      <w:proofErr w:type="spellEnd"/>
+        <w:t>Visual Code Studio, MySQL</w:t>
+      </w:r>
       <w:r>
         <w:rPr>
           <w:spacing w:val="-8"/>
@@ -4226,7 +4222,6 @@
         </w:rPr>
         <w:t xml:space="preserve"> </w:t>
       </w:r>
-      <w:proofErr w:type="spellStart"/>
       <w:r>
         <w:rPr>
           <w:sz w:val="24"/>
@@ -4237,9 +4232,14 @@
         <w:rPr>
           <w:sz w:val="24"/>
         </w:rPr>
-        <w:t>,GIT</w:t>
-      </w:r>
-      <w:proofErr w:type="spellEnd"/>
+        <w:t>,</w:t>
+      </w:r>
+      <w:r>
+        <w:rPr>
+          <w:sz w:val="24"/>
+        </w:rPr>
+        <w:t xml:space="preserve"> Git.</w:t>
+      </w:r>
     </w:p>
     <w:p>
       <w:pPr>
@@ -4265,7 +4265,7 @@
           <w:color w:val="000009"/>
         </w:rPr>
       </w:pPr>
-      <w:bookmarkStart w:id="6" w:name="_TOC_250009"/>
+      <w:bookmarkStart w:id="7" w:name="_TOC_250009"/>
       <w:r>
         <w:rPr>
           <w:color w:val="000009"/>
@@ -4279,7 +4279,7 @@
         </w:rPr>
         <w:t xml:space="preserve"> </w:t>
       </w:r>
-      <w:bookmarkEnd w:id="6"/>
+      <w:bookmarkEnd w:id="7"/>
       <w:r>
         <w:rPr>
           <w:color w:val="000009"/>
@@ -4585,7 +4585,7 @@
           <w:color w:val="000009"/>
         </w:rPr>
       </w:pPr>
-      <w:bookmarkStart w:id="7" w:name="_TOC_250008"/>
+      <w:bookmarkStart w:id="8" w:name="_TOC_250008"/>
       <w:r>
         <w:rPr>
           <w:color w:val="000009"/>
@@ -4599,7 +4599,7 @@
         </w:rPr>
         <w:t xml:space="preserve"> </w:t>
       </w:r>
-      <w:bookmarkEnd w:id="7"/>
+      <w:bookmarkEnd w:id="8"/>
       <w:r>
         <w:rPr>
           <w:color w:val="000009"/>
@@ -4640,21 +4640,19 @@
         <w:rPr>
           <w:color w:val="000009"/>
         </w:rPr>
-        <w:t>will give all the minute details about the project, if any user has any query about any module or functionality</w:t>
-      </w:r>
-      <w:proofErr w:type="gramStart"/>
-      <w:r>
-        <w:rPr>
-          <w:color w:val="000009"/>
-        </w:rPr>
-        <w:t>,  one</w:t>
-      </w:r>
-      <w:proofErr w:type="gramEnd"/>
-      <w:r>
-        <w:rPr>
-          <w:color w:val="000009"/>
-        </w:rPr>
-        <w:t xml:space="preserve"> can refer it and see how to operate the application. This report is the </w:t>
+        <w:t>will give all the minute details about the project, if any user has any query abou</w:t>
+      </w:r>
+      <w:r>
+        <w:rPr>
+          <w:color w:val="000009"/>
+        </w:rPr>
+        <w:t xml:space="preserve">t any module or functionality, </w:t>
+      </w:r>
+      <w:r>
+        <w:rPr>
+          <w:color w:val="000009"/>
+        </w:rPr>
+        <w:t xml:space="preserve">one can refer it and see how to operate the application. This report is the </w:t>
       </w:r>
       <w:r>
         <w:rPr>
@@ -4716,7 +4714,7 @@
           <w:sz w:val="26"/>
         </w:rPr>
       </w:pPr>
-      <w:bookmarkStart w:id="8" w:name="_TOC_250007"/>
+      <w:bookmarkStart w:id="9" w:name="_TOC_250007"/>
       <w:r>
         <w:rPr>
           <w:color w:val="000009"/>
@@ -4730,7 +4728,7 @@
         </w:rPr>
         <w:t xml:space="preserve"> </w:t>
       </w:r>
-      <w:bookmarkEnd w:id="8"/>
+      <w:bookmarkEnd w:id="9"/>
       <w:r>
         <w:rPr>
           <w:color w:val="000009"/>
@@ -5018,7 +5016,7 @@
         </w:tabs>
         <w:spacing w:before="225"/>
       </w:pPr>
-      <w:bookmarkStart w:id="9" w:name="_TOC_250006"/>
+      <w:bookmarkStart w:id="10" w:name="_TOC_250006"/>
       <w:r>
         <w:rPr>
           <w:color w:val="000009"/>
@@ -5032,7 +5030,7 @@
         </w:rPr>
         <w:t xml:space="preserve"> </w:t>
       </w:r>
-      <w:bookmarkEnd w:id="9"/>
+      <w:bookmarkEnd w:id="10"/>
       <w:r>
         <w:rPr>
           <w:color w:val="000009"/>
@@ -5064,7 +5062,7 @@
           <w:color w:val="000009"/>
         </w:rPr>
       </w:pPr>
-      <w:bookmarkStart w:id="10" w:name="_TOC_250005"/>
+      <w:bookmarkStart w:id="11" w:name="_TOC_250005"/>
       <w:r>
         <w:rPr>
           <w:color w:val="000009"/>
@@ -5078,7 +5076,7 @@
         </w:rPr>
         <w:t xml:space="preserve"> </w:t>
       </w:r>
-      <w:bookmarkEnd w:id="10"/>
+      <w:bookmarkEnd w:id="11"/>
       <w:r>
         <w:rPr>
           <w:color w:val="000009"/>
@@ -5098,28 +5096,14 @@
       <w:pPr>
         <w:pStyle w:val="BodyText"/>
         <w:spacing w:line="360" w:lineRule="auto"/>
-        <w:ind w:left="220" w:right="819" w:firstLine="719"/>
+        <w:ind w:left="220" w:right="479" w:firstLine="719"/>
         <w:jc w:val="both"/>
       </w:pPr>
       <w:r>
         <w:rPr>
           <w:color w:val="000009"/>
         </w:rPr>
-        <w:t xml:space="preserve">The main element is web-pages using HTML, Angular Material. Multiple interfaces are there like log-in pages, home pages of Student, Admin, Mentor, and also the </w:t>
-      </w:r>
-      <w:proofErr w:type="spellStart"/>
-      <w:r>
-        <w:rPr>
-          <w:color w:val="000009"/>
-        </w:rPr>
-        <w:t>Forum.Admin</w:t>
-      </w:r>
-      <w:proofErr w:type="spellEnd"/>
-      <w:r>
-        <w:rPr>
-          <w:color w:val="000009"/>
-        </w:rPr>
-        <w:t xml:space="preserve"> will update excel sheet for marks and accordingly data will be persisted. Based on these marks and the feedback provided by students, mentors performance would be evaluated in a graphical format.</w:t>
+        <w:t>The main element is web-pages using HTML, JavaScript. Multiple interfaces are there like login pages, home pages of Customer, Admin, Supplier, and also the Forum. Admin will update the stock of the medicines as accordingly data will be persisted. Based on the stock of the medicines the feedback provided by Customers, Supplier performance would be evaluated.</w:t>
       </w:r>
     </w:p>
     <w:p>
@@ -5238,6 +5222,7 @@
     <w:p>
       <w:pPr>
         <w:pStyle w:val="BodyText"/>
+        <w:spacing w:before="6"/>
         <w:rPr>
           <w:sz w:val="22"/>
         </w:rPr>
@@ -5246,6 +5231,7 @@
     <w:p>
       <w:pPr>
         <w:pStyle w:val="BodyText"/>
+        <w:spacing w:before="6"/>
         <w:rPr>
           <w:sz w:val="22"/>
         </w:rPr>
@@ -5275,7 +5261,7 @@
           <w:color w:val="000009"/>
         </w:rPr>
       </w:pPr>
-      <w:bookmarkStart w:id="11" w:name="_TOC_250004"/>
+      <w:bookmarkStart w:id="12" w:name="_TOC_250004"/>
       <w:r>
         <w:rPr>
           <w:color w:val="000009"/>
@@ -5289,7 +5275,7 @@
         </w:rPr>
         <w:t xml:space="preserve"> </w:t>
       </w:r>
-      <w:bookmarkEnd w:id="11"/>
+      <w:bookmarkEnd w:id="12"/>
       <w:r>
         <w:rPr>
           <w:color w:val="000009"/>
@@ -5310,7 +5296,7 @@
       <w:pPr>
         <w:pStyle w:val="BodyText"/>
         <w:spacing w:before="1" w:line="276" w:lineRule="auto"/>
-        <w:ind w:left="220" w:right="815" w:firstLine="719"/>
+        <w:ind w:left="220" w:right="475" w:firstLine="719"/>
         <w:jc w:val="both"/>
       </w:pPr>
       <w:r>
@@ -5342,7 +5328,7 @@
           <w:color w:val="000009"/>
         </w:rPr>
       </w:pPr>
-      <w:bookmarkStart w:id="12" w:name="_TOC_250003"/>
+      <w:bookmarkStart w:id="13" w:name="_TOC_250003"/>
       <w:r>
         <w:rPr>
           <w:color w:val="000009"/>
@@ -5356,7 +5342,7 @@
         </w:rPr>
         <w:t xml:space="preserve"> </w:t>
       </w:r>
-      <w:bookmarkEnd w:id="12"/>
+      <w:bookmarkEnd w:id="13"/>
       <w:r>
         <w:rPr>
           <w:color w:val="000009"/>
@@ -5378,28 +5364,26 @@
       <w:pPr>
         <w:pStyle w:val="BodyText"/>
         <w:spacing w:line="276" w:lineRule="auto"/>
-        <w:ind w:left="220" w:right="823"/>
+        <w:ind w:left="220" w:right="483"/>
         <w:jc w:val="both"/>
       </w:pPr>
       <w:r>
         <w:rPr>
           <w:color w:val="000009"/>
         </w:rPr>
-        <w:t xml:space="preserve">In software interfaces, Node JS is the back-end technology used along with </w:t>
-      </w:r>
-      <w:proofErr w:type="spellStart"/>
-      <w:r>
-        <w:rPr>
-          <w:color w:val="000009"/>
-        </w:rPr>
-        <w:t>MySQL</w:t>
-      </w:r>
-      <w:proofErr w:type="spellEnd"/>
-      <w:r>
-        <w:rPr>
-          <w:color w:val="000009"/>
-        </w:rPr>
-        <w:t xml:space="preserve"> Database. The front-end technologies include HTML, CSS, Bootstrap, Angular and Angular Material. Data will be communicated between these interfaces accordingly.</w:t>
+        <w:t xml:space="preserve">In software interfaces, .NET is the back-end technology used along with MySQL Database. The front-end technologies include HTML, CSS, Bootstrap, </w:t>
+      </w:r>
+      <w:r>
+        <w:rPr>
+          <w:color w:val="000009"/>
+        </w:rPr>
+        <w:t>and JavaScript</w:t>
+      </w:r>
+      <w:r>
+        <w:rPr>
+          <w:color w:val="000009"/>
+        </w:rPr>
+        <w:t>. Data will be communicated between these interfaces accordingly.</w:t>
       </w:r>
     </w:p>
     <w:p>
@@ -5424,7 +5408,7 @@
           <w:color w:val="000009"/>
         </w:rPr>
       </w:pPr>
-      <w:bookmarkStart w:id="13" w:name="_TOC_250002"/>
+      <w:bookmarkStart w:id="14" w:name="_TOC_250002"/>
       <w:r>
         <w:rPr>
           <w:color w:val="000009"/>
@@ -5438,7 +5422,7 @@
         </w:rPr>
         <w:t xml:space="preserve"> </w:t>
       </w:r>
-      <w:bookmarkEnd w:id="13"/>
+      <w:bookmarkEnd w:id="14"/>
       <w:r>
         <w:rPr>
           <w:color w:val="000009"/>
@@ -5490,7 +5474,7 @@
         <w:spacing w:before="228"/>
         <w:jc w:val="both"/>
       </w:pPr>
-      <w:bookmarkStart w:id="14" w:name="_TOC_250001"/>
+      <w:bookmarkStart w:id="15" w:name="_TOC_250001"/>
       <w:r>
         <w:rPr>
           <w:color w:val="000009"/>
@@ -5504,7 +5488,7 @@
         </w:rPr>
         <w:t xml:space="preserve"> </w:t>
       </w:r>
-      <w:bookmarkEnd w:id="14"/>
+      <w:bookmarkEnd w:id="15"/>
       <w:r>
         <w:rPr>
           <w:color w:val="000009"/>
@@ -5550,44 +5534,22 @@
       <w:pPr>
         <w:pStyle w:val="BodyText"/>
         <w:spacing w:before="230" w:line="276" w:lineRule="auto"/>
-        <w:ind w:left="220" w:right="820" w:firstLine="719"/>
+        <w:ind w:left="220" w:right="480"/>
         <w:jc w:val="both"/>
       </w:pPr>
       <w:r>
         <w:rPr>
           <w:color w:val="000009"/>
         </w:rPr>
-        <w:t>This system will help CDAC students to ask questions and get their doubts solved. This system will help students to see their performance. This system will help CDAC Management automate the mentor attendance system. This software also aims at carrying out an analysis of the mentor’s performance which will in return help us improve the performance of the students. This system will help us generate a performance result of the student and the mentor as</w:t>
-      </w:r>
-      <w:r>
-        <w:rPr>
-          <w:color w:val="000009"/>
-          <w:spacing w:val="-12"/>
-        </w:rPr>
-        <w:t xml:space="preserve"> </w:t>
-      </w:r>
-      <w:r>
-        <w:rPr>
-          <w:color w:val="000009"/>
-        </w:rPr>
-        <w:t>well.</w:t>
-      </w:r>
-    </w:p>
-    <w:p>
-      <w:pPr>
-        <w:pStyle w:val="BodyText"/>
-        <w:rPr>
-          <w:sz w:val="26"/>
-        </w:rPr>
-      </w:pPr>
-    </w:p>
-    <w:p>
-      <w:pPr>
-        <w:pStyle w:val="BodyText"/>
-        <w:spacing w:before="4"/>
-        <w:rPr>
-          <w:sz w:val="34"/>
-        </w:rPr>
+        <w:t>This system helps to provide online medicines and also provide the 24* 7 services to the Customers. This system provides easy accessibility of authorized medicines on one click. This software also aims at carrying out the analysis of the supplier’s performance which will help to improve this system to work more efficiently. This system help the customers to compare the cost of the particular medicine from the different stores so that it would be easier for customers to get the best option for exclusive medicines as we are providing the online reviews and the ratings .This system provide the online payment facility.</w:t>
+      </w:r>
+    </w:p>
+    <w:p>
+      <w:pPr>
+        <w:pStyle w:val="BodyText"/>
+        <w:spacing w:before="230" w:line="276" w:lineRule="auto"/>
+        <w:ind w:left="220" w:right="480"/>
+        <w:jc w:val="both"/>
       </w:pPr>
     </w:p>
     <w:p>
@@ -5628,29 +5590,184 @@
     </w:p>
     <w:p>
       <w:pPr>
+        <w:pStyle w:val="Heading2"/>
+        <w:numPr>
+          <w:ilvl w:val="2"/>
+          <w:numId w:val="14"/>
+        </w:numPr>
+        <w:tabs>
+          <w:tab w:val="left" w:pos="761"/>
+        </w:tabs>
+        <w:ind w:hanging="541"/>
+      </w:pPr>
+      <w:r>
+        <w:rPr>
+          <w:color w:val="000009"/>
+        </w:rPr>
+        <w:t>Customer</w:t>
+      </w:r>
+    </w:p>
+    <w:p>
+      <w:pPr>
+        <w:pStyle w:val="BodyText"/>
+        <w:spacing w:before="1"/>
+        <w:rPr>
+          <w:b/>
+          <w:sz w:val="21"/>
+        </w:rPr>
+      </w:pPr>
+    </w:p>
+    <w:p>
+      <w:pPr>
         <w:pStyle w:val="ListParagraph"/>
         <w:numPr>
-          <w:ilvl w:val="2"/>
-          <w:numId w:val="5"/>
+          <w:ilvl w:val="3"/>
+          <w:numId w:val="14"/>
         </w:numPr>
         <w:tabs>
-          <w:tab w:val="left" w:pos="761"/>
-        </w:tabs>
-        <w:spacing w:before="204"/>
-        <w:jc w:val="both"/>
-        <w:rPr>
-          <w:b/>
-          <w:sz w:val="24"/>
-        </w:rPr>
-      </w:pPr>
-      <w:r>
-        <w:rPr>
-          <w:b/>
-          <w:color w:val="000009"/>
-          <w:sz w:val="24"/>
-        </w:rPr>
-        <w:t>Forum</w:t>
-      </w:r>
+          <w:tab w:val="left" w:pos="941"/>
+        </w:tabs>
+        <w:spacing w:before="12" w:line="194" w:lineRule="auto"/>
+        <w:ind w:right="1105"/>
+        <w:rPr>
+          <w:sz w:val="24"/>
+          <w:szCs w:val="24"/>
+        </w:rPr>
+      </w:pPr>
+      <w:r>
+        <w:rPr>
+          <w:sz w:val="24"/>
+          <w:szCs w:val="24"/>
+        </w:rPr>
+        <w:t xml:space="preserve">This feature used by the customer to login into system. </w:t>
+      </w:r>
+    </w:p>
+    <w:p>
+      <w:pPr>
+        <w:pStyle w:val="ListParagraph"/>
+        <w:tabs>
+          <w:tab w:val="left" w:pos="941"/>
+        </w:tabs>
+        <w:spacing w:before="12" w:line="194" w:lineRule="auto"/>
+        <w:ind w:right="1105" w:firstLine="0"/>
+        <w:rPr>
+          <w:sz w:val="24"/>
+          <w:szCs w:val="24"/>
+        </w:rPr>
+      </w:pPr>
+    </w:p>
+    <w:p>
+      <w:pPr>
+        <w:pStyle w:val="ListParagraph"/>
+        <w:numPr>
+          <w:ilvl w:val="3"/>
+          <w:numId w:val="14"/>
+        </w:numPr>
+        <w:tabs>
+          <w:tab w:val="left" w:pos="941"/>
+        </w:tabs>
+        <w:spacing w:line="270" w:lineRule="exact"/>
+        <w:ind w:hanging="361"/>
+        <w:rPr>
+          <w:sz w:val="24"/>
+          <w:szCs w:val="24"/>
+        </w:rPr>
+      </w:pPr>
+      <w:r>
+        <w:rPr>
+          <w:sz w:val="24"/>
+          <w:szCs w:val="24"/>
+        </w:rPr>
+        <w:t>A customer must login with his/her user name and password to the system after registration</w:t>
+      </w:r>
+    </w:p>
+    <w:p>
+      <w:pPr>
+        <w:pStyle w:val="ListParagraph"/>
+        <w:tabs>
+          <w:tab w:val="left" w:pos="941"/>
+        </w:tabs>
+        <w:spacing w:line="270" w:lineRule="exact"/>
+        <w:ind w:firstLine="0"/>
+        <w:rPr>
+          <w:sz w:val="24"/>
+          <w:szCs w:val="24"/>
+        </w:rPr>
+      </w:pPr>
+      <w:r>
+        <w:rPr>
+          <w:sz w:val="24"/>
+          <w:szCs w:val="24"/>
+        </w:rPr>
+        <w:t xml:space="preserve">and </w:t>
+      </w:r>
+      <w:r>
+        <w:rPr>
+          <w:sz w:val="24"/>
+          <w:szCs w:val="24"/>
+        </w:rPr>
+        <w:t>i</w:t>
+      </w:r>
+      <w:r>
+        <w:rPr>
+          <w:sz w:val="24"/>
+          <w:szCs w:val="24"/>
+        </w:rPr>
+        <w:t>f they are invalid, the customer not allowed to enter the system.</w:t>
+      </w:r>
+    </w:p>
+    <w:p>
+      <w:pPr>
+        <w:pStyle w:val="ListParagraph"/>
+        <w:tabs>
+          <w:tab w:val="left" w:pos="941"/>
+        </w:tabs>
+        <w:spacing w:line="270" w:lineRule="exact"/>
+        <w:ind w:firstLine="0"/>
+        <w:rPr>
+          <w:sz w:val="24"/>
+          <w:szCs w:val="24"/>
+        </w:rPr>
+      </w:pPr>
+    </w:p>
+    <w:p>
+      <w:pPr>
+        <w:pStyle w:val="ListParagraph"/>
+        <w:numPr>
+          <w:ilvl w:val="3"/>
+          <w:numId w:val="14"/>
+        </w:numPr>
+        <w:tabs>
+          <w:tab w:val="left" w:pos="941"/>
+        </w:tabs>
+        <w:spacing w:line="270" w:lineRule="exact"/>
+        <w:ind w:hanging="361"/>
+        <w:rPr>
+          <w:sz w:val="24"/>
+          <w:szCs w:val="24"/>
+        </w:rPr>
+      </w:pPr>
+      <w:r>
+        <w:rPr>
+          <w:sz w:val="24"/>
+          <w:szCs w:val="24"/>
+        </w:rPr>
+        <w:t>Username and password will be provided after customer registration is confirmed.</w:t>
+      </w:r>
+    </w:p>
+    <w:p>
+      <w:pPr>
+        <w:pStyle w:val="ListParagraph"/>
+        <w:tabs>
+          <w:tab w:val="left" w:pos="941"/>
+        </w:tabs>
+        <w:spacing w:line="270" w:lineRule="exact"/>
+        <w:ind w:firstLine="0"/>
+        <w:rPr>
+          <w:sz w:val="24"/>
+          <w:szCs w:val="24"/>
+        </w:rPr>
+      </w:pPr>
     </w:p>
     <w:p>
       <w:pPr>
@@ -5662,116 +5779,12 @@
         <w:tabs>
           <w:tab w:val="left" w:pos="941"/>
         </w:tabs>
-        <w:spacing w:before="230"/>
-        <w:rPr>
-          <w:sz w:val="24"/>
-        </w:rPr>
-      </w:pPr>
-      <w:r>
-        <w:rPr>
-          <w:color w:val="000009"/>
-          <w:sz w:val="24"/>
-        </w:rPr>
-        <w:t>The system will allow students to ask questions and put forth their</w:t>
-      </w:r>
-      <w:r>
-        <w:rPr>
-          <w:color w:val="000009"/>
-          <w:spacing w:val="-3"/>
-          <w:sz w:val="24"/>
-        </w:rPr>
-        <w:t xml:space="preserve"> </w:t>
-      </w:r>
-      <w:r>
-        <w:rPr>
-          <w:color w:val="000009"/>
-          <w:sz w:val="24"/>
-        </w:rPr>
-        <w:t>doubts.</w:t>
-      </w:r>
-    </w:p>
-    <w:p>
-      <w:pPr>
-        <w:pStyle w:val="ListParagraph"/>
-        <w:numPr>
-          <w:ilvl w:val="3"/>
-          <w:numId w:val="5"/>
-        </w:numPr>
-        <w:tabs>
-          <w:tab w:val="left" w:pos="941"/>
-        </w:tabs>
         <w:spacing w:before="21"/>
         <w:rPr>
           <w:sz w:val="24"/>
         </w:rPr>
-      </w:pPr>
-      <w:r>
-        <w:rPr>
-          <w:color w:val="000009"/>
-          <w:sz w:val="24"/>
-        </w:rPr>
-        <w:t>The system will allow others to answer the</w:t>
-      </w:r>
-      <w:r>
-        <w:rPr>
-          <w:color w:val="000009"/>
-          <w:spacing w:val="-3"/>
-          <w:sz w:val="24"/>
-        </w:rPr>
-        <w:t xml:space="preserve"> </w:t>
-      </w:r>
-      <w:r>
-        <w:rPr>
-          <w:color w:val="000009"/>
-          <w:sz w:val="24"/>
-        </w:rPr>
-        <w:t>questions.</w:t>
-      </w:r>
-    </w:p>
-    <w:p>
-      <w:pPr>
-        <w:pStyle w:val="ListParagraph"/>
-        <w:numPr>
-          <w:ilvl w:val="3"/>
-          <w:numId w:val="5"/>
-        </w:numPr>
-        <w:tabs>
-          <w:tab w:val="left" w:pos="941"/>
-        </w:tabs>
-        <w:spacing w:before="21"/>
-        <w:rPr>
-          <w:sz w:val="24"/>
-        </w:rPr>
-      </w:pPr>
-      <w:r>
-        <w:rPr>
-          <w:color w:val="000009"/>
-          <w:sz w:val="24"/>
-        </w:rPr>
-        <w:t>The system will show who has posted the question and who has answered the</w:t>
-      </w:r>
-      <w:r>
-        <w:rPr>
-          <w:color w:val="000009"/>
-          <w:spacing w:val="-6"/>
-          <w:sz w:val="24"/>
-        </w:rPr>
-        <w:t xml:space="preserve"> </w:t>
-      </w:r>
-      <w:r>
-        <w:rPr>
-          <w:color w:val="000009"/>
-          <w:sz w:val="24"/>
-        </w:rPr>
-        <w:t>question.</w:t>
-      </w:r>
-    </w:p>
-    <w:p>
-      <w:pPr>
-        <w:rPr>
-          <w:sz w:val="24"/>
-        </w:rPr>
         <w:sectPr>
+          <w:headerReference w:type="default" r:id="rId15"/>
           <w:pgSz w:w="12240" w:h="15840"/>
           <w:pgMar w:top="1380" w:right="620" w:bottom="1180" w:left="1220" w:header="0" w:footer="984" w:gutter="0"/>
           <w:pgBorders w:offsetFrom="page">
@@ -5783,6 +5796,13 @@
           <w:cols w:space="720"/>
         </w:sectPr>
       </w:pPr>
+      <w:r>
+        <w:rPr>
+          <w:sz w:val="24"/>
+          <w:szCs w:val="24"/>
+        </w:rPr>
+        <w:t>Password should be hidden from others while typing it in the field.</w:t>
+      </w:r>
     </w:p>
     <w:p>
       <w:pPr>
@@ -5897,28 +5917,21 @@
     </w:p>
     <w:p>
       <w:pPr>
-        <w:pStyle w:val="BodyText"/>
-        <w:rPr>
-          <w:sz w:val="20"/>
-        </w:rPr>
-      </w:pPr>
-    </w:p>
-    <w:p>
-      <w:pPr>
         <w:pStyle w:val="Heading2"/>
         <w:numPr>
           <w:ilvl w:val="2"/>
-          <w:numId w:val="5"/>
+          <w:numId w:val="14"/>
         </w:numPr>
         <w:tabs>
           <w:tab w:val="left" w:pos="761"/>
         </w:tabs>
-      </w:pPr>
-      <w:r>
-        <w:rPr>
-          <w:color w:val="000009"/>
-        </w:rPr>
-        <w:t>Agenda</w:t>
+        <w:ind w:hanging="541"/>
+      </w:pPr>
+      <w:r>
+        <w:rPr>
+          <w:color w:val="000009"/>
+        </w:rPr>
+        <w:t>Register New Customers</w:t>
       </w:r>
     </w:p>
     <w:p>
@@ -5936,108 +5949,176 @@
         <w:pStyle w:val="ListParagraph"/>
         <w:numPr>
           <w:ilvl w:val="3"/>
-          <w:numId w:val="5"/>
+          <w:numId w:val="14"/>
         </w:numPr>
         <w:tabs>
           <w:tab w:val="left" w:pos="941"/>
         </w:tabs>
-        <w:spacing w:before="1" w:line="194" w:lineRule="auto"/>
-        <w:ind w:right="1262"/>
-        <w:rPr>
-          <w:sz w:val="24"/>
-        </w:rPr>
-      </w:pPr>
-      <w:r>
-        <w:rPr>
-          <w:color w:val="000009"/>
-          <w:sz w:val="24"/>
-        </w:rPr>
-        <w:t>The mentor will be able to post the agenda for the entire session that he/she wishes</w:t>
-      </w:r>
-      <w:r>
-        <w:rPr>
-          <w:color w:val="000009"/>
-          <w:spacing w:val="-11"/>
-          <w:sz w:val="24"/>
-        </w:rPr>
-        <w:t xml:space="preserve"> </w:t>
-      </w:r>
-      <w:r>
-        <w:rPr>
-          <w:color w:val="000009"/>
-          <w:sz w:val="24"/>
-        </w:rPr>
-        <w:t>to take.</w:t>
-      </w:r>
+        <w:spacing w:before="12" w:line="194" w:lineRule="auto"/>
+        <w:ind w:right="1105"/>
+        <w:rPr>
+          <w:sz w:val="24"/>
+          <w:szCs w:val="24"/>
+        </w:rPr>
+      </w:pPr>
+      <w:r>
+        <w:rPr>
+          <w:sz w:val="24"/>
+          <w:szCs w:val="24"/>
+        </w:rPr>
+        <w:t>A new customer will have to register in the system by providing essential details in order to view the medicines in the system</w:t>
+      </w:r>
+      <w:r>
+        <w:rPr>
+          <w:color w:val="000009"/>
+          <w:sz w:val="24"/>
+          <w:szCs w:val="24"/>
+        </w:rPr>
+        <w:t>.</w:t>
+      </w:r>
+    </w:p>
+    <w:p>
+      <w:pPr>
+        <w:pStyle w:val="ListParagraph"/>
+        <w:tabs>
+          <w:tab w:val="left" w:pos="941"/>
+        </w:tabs>
+        <w:spacing w:before="12" w:line="194" w:lineRule="auto"/>
+        <w:ind w:right="1105" w:firstLine="0"/>
+        <w:rPr>
+          <w:sz w:val="24"/>
+          <w:szCs w:val="24"/>
+        </w:rPr>
+      </w:pPr>
     </w:p>
     <w:p>
       <w:pPr>
         <w:pStyle w:val="ListParagraph"/>
         <w:numPr>
           <w:ilvl w:val="3"/>
-          <w:numId w:val="5"/>
+          <w:numId w:val="14"/>
         </w:numPr>
         <w:tabs>
           <w:tab w:val="left" w:pos="941"/>
         </w:tabs>
-        <w:spacing w:before="12" w:line="194" w:lineRule="auto"/>
-        <w:ind w:right="1445"/>
-        <w:rPr>
-          <w:sz w:val="24"/>
-        </w:rPr>
-      </w:pPr>
-      <w:r>
-        <w:rPr>
-          <w:color w:val="000009"/>
-          <w:sz w:val="24"/>
-        </w:rPr>
-        <w:t>The system shall allow students to suggest and add up some points in the suggested agenda.</w:t>
-      </w:r>
+        <w:spacing w:line="270" w:lineRule="exact"/>
+        <w:ind w:hanging="361"/>
+        <w:rPr>
+          <w:sz w:val="24"/>
+          <w:szCs w:val="24"/>
+        </w:rPr>
+      </w:pPr>
+      <w:r>
+        <w:rPr>
+          <w:sz w:val="24"/>
+          <w:szCs w:val="24"/>
+        </w:rPr>
+        <w:t>The admin must accept new customers by unblocking him/her</w:t>
+      </w:r>
+      <w:r>
+        <w:rPr>
+          <w:color w:val="000009"/>
+          <w:sz w:val="24"/>
+          <w:szCs w:val="24"/>
+        </w:rPr>
+        <w:t>.</w:t>
+      </w:r>
+    </w:p>
+    <w:p>
+      <w:pPr>
+        <w:pStyle w:val="ListParagraph"/>
+        <w:tabs>
+          <w:tab w:val="left" w:pos="941"/>
+        </w:tabs>
+        <w:spacing w:line="270" w:lineRule="exact"/>
+        <w:ind w:firstLine="0"/>
+        <w:rPr>
+          <w:sz w:val="24"/>
+          <w:szCs w:val="24"/>
+        </w:rPr>
+      </w:pPr>
     </w:p>
     <w:p>
       <w:pPr>
         <w:pStyle w:val="ListParagraph"/>
         <w:numPr>
           <w:ilvl w:val="3"/>
-          <w:numId w:val="5"/>
+          <w:numId w:val="14"/>
         </w:numPr>
         <w:tabs>
           <w:tab w:val="left" w:pos="941"/>
         </w:tabs>
         <w:spacing w:line="270" w:lineRule="exact"/>
-        <w:rPr>
-          <w:sz w:val="24"/>
-        </w:rPr>
-      </w:pPr>
-      <w:r>
-        <w:rPr>
-          <w:color w:val="000009"/>
-          <w:sz w:val="24"/>
-        </w:rPr>
-        <w:t>The system shall also display the ongoing/ important agenda on the page</w:t>
-      </w:r>
-      <w:r>
-        <w:rPr>
-          <w:color w:val="000009"/>
-          <w:spacing w:val="-12"/>
-          <w:sz w:val="24"/>
-        </w:rPr>
-        <w:t xml:space="preserve"> </w:t>
-      </w:r>
-      <w:r>
-        <w:rPr>
-          <w:color w:val="000009"/>
-          <w:sz w:val="24"/>
-        </w:rPr>
-        <w:t>(display).</w:t>
-      </w:r>
-    </w:p>
-    <w:p>
-      <w:pPr>
-        <w:pStyle w:val="BodyText"/>
-        <w:spacing w:before="11"/>
-        <w:rPr>
-          <w:sz w:val="36"/>
+        <w:ind w:hanging="361"/>
+        <w:rPr>
+          <w:sz w:val="24"/>
+          <w:szCs w:val="24"/>
+        </w:rPr>
+      </w:pPr>
+      <w:r>
+        <w:rPr>
+          <w:sz w:val="24"/>
+          <w:szCs w:val="24"/>
+        </w:rPr>
+        <w:t>System must be able to verify and validate information.</w:t>
+      </w:r>
+    </w:p>
+    <w:p>
+      <w:pPr>
+        <w:pStyle w:val="ListParagraph"/>
+        <w:tabs>
+          <w:tab w:val="left" w:pos="941"/>
+        </w:tabs>
+        <w:spacing w:line="270" w:lineRule="exact"/>
+        <w:ind w:firstLine="0"/>
+        <w:rPr>
+          <w:sz w:val="24"/>
+          <w:szCs w:val="24"/>
+        </w:rPr>
+      </w:pPr>
+    </w:p>
+    <w:p>
+      <w:pPr>
+        <w:pStyle w:val="ListParagraph"/>
+        <w:numPr>
+          <w:ilvl w:val="3"/>
+          <w:numId w:val="14"/>
+        </w:numPr>
+        <w:tabs>
+          <w:tab w:val="left" w:pos="941"/>
+        </w:tabs>
+        <w:spacing w:line="270" w:lineRule="exact"/>
+        <w:ind w:hanging="361"/>
+        <w:rPr>
+          <w:sz w:val="24"/>
+        </w:rPr>
+      </w:pPr>
+      <w:r>
+        <w:rPr>
+          <w:sz w:val="24"/>
+          <w:szCs w:val="24"/>
+        </w:rPr>
+        <w:t>The system must encrypt the password of the customer to provide security.</w:t>
+      </w:r>
+    </w:p>
+    <w:p>
+      <w:pPr>
+        <w:pStyle w:val="ListParagraph"/>
+        <w:rPr>
+          <w:sz w:val="24"/>
+        </w:rPr>
+      </w:pPr>
+    </w:p>
+    <w:p>
+      <w:pPr>
+        <w:pStyle w:val="ListParagraph"/>
+        <w:tabs>
+          <w:tab w:val="left" w:pos="941"/>
+        </w:tabs>
+        <w:spacing w:line="270" w:lineRule="exact"/>
+        <w:ind w:firstLine="0"/>
+        <w:rPr>
+          <w:sz w:val="24"/>
         </w:rPr>
       </w:pPr>
     </w:p>
@@ -6046,144 +6127,183 @@
         <w:pStyle w:val="Heading2"/>
         <w:numPr>
           <w:ilvl w:val="2"/>
-          <w:numId w:val="5"/>
+          <w:numId w:val="14"/>
         </w:numPr>
         <w:tabs>
           <w:tab w:val="left" w:pos="761"/>
         </w:tabs>
-      </w:pPr>
-      <w:r>
-        <w:rPr>
-          <w:color w:val="000009"/>
-        </w:rPr>
-        <w:t>Mentor</w:t>
-      </w:r>
-      <w:r>
-        <w:rPr>
-          <w:color w:val="000009"/>
-          <w:spacing w:val="-3"/>
-        </w:rPr>
-        <w:t xml:space="preserve"> </w:t>
-      </w:r>
-      <w:r>
-        <w:rPr>
-          <w:color w:val="000009"/>
-        </w:rPr>
-        <w:t>Attendance</w:t>
-      </w:r>
+        <w:ind w:hanging="541"/>
+      </w:pPr>
+      <w:r>
+        <w:rPr>
+          <w:color w:val="000009"/>
+        </w:rPr>
+        <w:t xml:space="preserve">Purchasing the Medicines </w:t>
+      </w:r>
+    </w:p>
+    <w:p>
+      <w:pPr>
+        <w:pStyle w:val="BodyText"/>
+        <w:spacing w:before="1"/>
+        <w:rPr>
+          <w:b/>
+        </w:rPr>
+      </w:pPr>
     </w:p>
     <w:p>
       <w:pPr>
         <w:pStyle w:val="ListParagraph"/>
         <w:numPr>
           <w:ilvl w:val="3"/>
-          <w:numId w:val="5"/>
+          <w:numId w:val="14"/>
         </w:numPr>
         <w:tabs>
           <w:tab w:val="left" w:pos="941"/>
         </w:tabs>
-        <w:spacing w:before="204" w:line="268" w:lineRule="exact"/>
-        <w:rPr>
-          <w:sz w:val="24"/>
-        </w:rPr>
-      </w:pPr>
-      <w:r>
-        <w:rPr>
-          <w:color w:val="000009"/>
-          <w:sz w:val="24"/>
-        </w:rPr>
-        <w:t>The system should maintain a log of the mentor’s</w:t>
-      </w:r>
-      <w:r>
-        <w:rPr>
-          <w:color w:val="000009"/>
-          <w:spacing w:val="-9"/>
-          <w:sz w:val="24"/>
+        <w:spacing w:before="12" w:line="194" w:lineRule="auto"/>
+        <w:ind w:right="1105"/>
+        <w:rPr>
+          <w:sz w:val="24"/>
+          <w:szCs w:val="24"/>
+        </w:rPr>
+      </w:pPr>
+      <w:r>
+        <w:rPr>
+          <w:sz w:val="24"/>
+          <w:szCs w:val="24"/>
+        </w:rPr>
+        <w:t>The customer can add the desired medicines into his cart by clicking add to cart option on the product.</w:t>
+      </w:r>
+      <w:r>
+        <w:rPr>
+          <w:color w:val="000009"/>
+          <w:sz w:val="24"/>
+          <w:szCs w:val="24"/>
         </w:rPr>
         <w:t xml:space="preserve"> </w:t>
       </w:r>
       <w:r>
         <w:rPr>
-          <w:color w:val="000009"/>
-          <w:sz w:val="24"/>
-        </w:rPr>
-        <w:t>attendance.</w:t>
-      </w:r>
+          <w:sz w:val="24"/>
+          <w:szCs w:val="24"/>
+        </w:rPr>
+        <w:t>He can view his cart by clicking on the cart button.</w:t>
+      </w:r>
+    </w:p>
+    <w:p>
+      <w:pPr>
+        <w:tabs>
+          <w:tab w:val="left" w:pos="941"/>
+        </w:tabs>
+        <w:spacing w:before="12" w:line="194" w:lineRule="auto"/>
+        <w:ind w:left="580" w:right="1105"/>
+        <w:rPr>
+          <w:sz w:val="24"/>
+          <w:szCs w:val="24"/>
+        </w:rPr>
+      </w:pPr>
     </w:p>
     <w:p>
       <w:pPr>
         <w:pStyle w:val="ListParagraph"/>
         <w:numPr>
           <w:ilvl w:val="3"/>
-          <w:numId w:val="5"/>
+          <w:numId w:val="14"/>
         </w:numPr>
         <w:tabs>
           <w:tab w:val="left" w:pos="941"/>
         </w:tabs>
-        <w:spacing w:line="240" w:lineRule="exact"/>
-        <w:rPr>
-          <w:sz w:val="24"/>
-        </w:rPr>
-      </w:pPr>
-      <w:r>
-        <w:rPr>
-          <w:color w:val="000009"/>
-          <w:sz w:val="24"/>
-        </w:rPr>
-        <w:t>The system will thus help us automate the process of manual</w:t>
-      </w:r>
-      <w:r>
-        <w:rPr>
-          <w:color w:val="000009"/>
-          <w:spacing w:val="-9"/>
-          <w:sz w:val="24"/>
+        <w:spacing w:line="270" w:lineRule="exact"/>
+        <w:ind w:hanging="361"/>
+        <w:rPr>
+          <w:sz w:val="24"/>
+          <w:szCs w:val="24"/>
+        </w:rPr>
+      </w:pPr>
+      <w:r>
+        <w:rPr>
+          <w:sz w:val="24"/>
+          <w:szCs w:val="24"/>
+        </w:rPr>
+        <w:t>Customer can remove an order from the cart by clicking remove. After confirming the</w:t>
+      </w:r>
+      <w:r>
+        <w:rPr>
+          <w:sz w:val="24"/>
+          <w:szCs w:val="24"/>
         </w:rPr>
         <w:t xml:space="preserve"> </w:t>
       </w:r>
       <w:r>
         <w:rPr>
-          <w:color w:val="000009"/>
-          <w:sz w:val="24"/>
-        </w:rPr>
-        <w:t>attendance.</w:t>
-      </w:r>
+          <w:sz w:val="24"/>
+          <w:szCs w:val="24"/>
+        </w:rPr>
+        <w:t>order</w:t>
+      </w:r>
+    </w:p>
+    <w:p>
+      <w:pPr>
+        <w:tabs>
+          <w:tab w:val="left" w:pos="941"/>
+        </w:tabs>
+        <w:spacing w:line="270" w:lineRule="exact"/>
+        <w:ind w:left="940"/>
+        <w:rPr>
+          <w:sz w:val="24"/>
+          <w:szCs w:val="24"/>
+        </w:rPr>
+      </w:pPr>
+      <w:r>
+        <w:rPr>
+          <w:sz w:val="24"/>
+          <w:szCs w:val="24"/>
+        </w:rPr>
+        <w:t xml:space="preserve">in </w:t>
+      </w:r>
+      <w:r>
+        <w:rPr>
+          <w:sz w:val="24"/>
+          <w:szCs w:val="24"/>
+        </w:rPr>
+        <w:t xml:space="preserve">the cart the customer  can submit the cart by providing a delivery address. On successful submitting the cart will become empty. </w:t>
+      </w:r>
+    </w:p>
+    <w:p>
+      <w:pPr>
+        <w:tabs>
+          <w:tab w:val="left" w:pos="941"/>
+        </w:tabs>
+        <w:spacing w:line="270" w:lineRule="exact"/>
+        <w:rPr>
+          <w:sz w:val="24"/>
+          <w:szCs w:val="24"/>
+        </w:rPr>
+      </w:pPr>
     </w:p>
     <w:p>
       <w:pPr>
         <w:pStyle w:val="ListParagraph"/>
         <w:numPr>
           <w:ilvl w:val="3"/>
-          <w:numId w:val="5"/>
+          <w:numId w:val="14"/>
         </w:numPr>
         <w:tabs>
           <w:tab w:val="left" w:pos="941"/>
         </w:tabs>
-        <w:spacing w:line="268" w:lineRule="exact"/>
-        <w:rPr>
-          <w:sz w:val="24"/>
-        </w:rPr>
-      </w:pPr>
-      <w:r>
-        <w:rPr>
-          <w:color w:val="000009"/>
-          <w:sz w:val="24"/>
-        </w:rPr>
-        <w:t>Thus, using this system, we will be able to save a lot of time and</w:t>
-      </w:r>
-      <w:r>
-        <w:rPr>
-          <w:color w:val="000009"/>
-          <w:spacing w:val="-14"/>
-          <w:sz w:val="24"/>
-        </w:rPr>
-        <w:t xml:space="preserve"> </w:t>
-      </w:r>
-      <w:r>
-        <w:rPr>
-          <w:color w:val="000009"/>
-          <w:sz w:val="24"/>
-        </w:rPr>
-        <w:t>energy.</w:t>
+        <w:spacing w:line="270" w:lineRule="exact"/>
+        <w:ind w:hanging="361"/>
+        <w:rPr>
+          <w:sz w:val="24"/>
+          <w:szCs w:val="24"/>
+        </w:rPr>
+      </w:pPr>
+      <w:r>
+        <w:rPr>
+          <w:sz w:val="24"/>
+          <w:szCs w:val="24"/>
+        </w:rPr>
+        <w:t>System must ensure that, only a registered customer can purchase medicines.</w:t>
       </w:r>
     </w:p>
     <w:p>
@@ -6200,68 +6320,211 @@
         <w:pStyle w:val="Heading2"/>
         <w:numPr>
           <w:ilvl w:val="2"/>
-          <w:numId w:val="5"/>
+          <w:numId w:val="14"/>
         </w:numPr>
         <w:tabs>
           <w:tab w:val="left" w:pos="761"/>
         </w:tabs>
-      </w:pPr>
-      <w:r>
-        <w:rPr>
-          <w:color w:val="000009"/>
-        </w:rPr>
-        <w:t>Student</w:t>
-      </w:r>
-      <w:r>
-        <w:rPr>
-          <w:color w:val="000009"/>
-          <w:spacing w:val="-1"/>
-        </w:rPr>
-        <w:t xml:space="preserve"> </w:t>
-      </w:r>
-      <w:r>
-        <w:rPr>
-          <w:color w:val="000009"/>
-        </w:rPr>
-        <w:t>Rank</w:t>
-      </w:r>
+        <w:ind w:hanging="541"/>
+      </w:pPr>
+      <w:r>
+        <w:rPr>
+          <w:color w:val="000009"/>
+        </w:rPr>
+        <w:t>Admin</w:t>
+      </w:r>
+    </w:p>
+    <w:p>
+      <w:pPr>
+        <w:pStyle w:val="Heading2"/>
+        <w:tabs>
+          <w:tab w:val="left" w:pos="761"/>
+        </w:tabs>
+      </w:pPr>
     </w:p>
     <w:p>
       <w:pPr>
         <w:pStyle w:val="ListParagraph"/>
         <w:numPr>
           <w:ilvl w:val="3"/>
-          <w:numId w:val="5"/>
+          <w:numId w:val="14"/>
         </w:numPr>
         <w:tabs>
           <w:tab w:val="left" w:pos="941"/>
         </w:tabs>
-        <w:spacing w:before="204"/>
-        <w:rPr>
-          <w:sz w:val="24"/>
-        </w:rPr>
-      </w:pPr>
-      <w:r>
-        <w:rPr>
-          <w:color w:val="000009"/>
-          <w:sz w:val="24"/>
-        </w:rPr>
-        <w:t>The system shall display the student rank based on their</w:t>
-      </w:r>
-      <w:r>
-        <w:rPr>
-          <w:color w:val="000009"/>
-          <w:spacing w:val="-6"/>
-          <w:sz w:val="24"/>
-        </w:rPr>
-        <w:t xml:space="preserve"> </w:t>
-      </w:r>
-      <w:r>
-        <w:rPr>
-          <w:color w:val="000009"/>
-          <w:sz w:val="24"/>
-        </w:rPr>
-        <w:t>performance.</w:t>
+        <w:spacing w:line="240" w:lineRule="exact"/>
+        <w:ind w:hanging="361"/>
+        <w:rPr>
+          <w:sz w:val="24"/>
+          <w:szCs w:val="24"/>
+        </w:rPr>
+      </w:pPr>
+      <w:r>
+        <w:rPr>
+          <w:sz w:val="24"/>
+          <w:szCs w:val="24"/>
+        </w:rPr>
+        <w:t>The system must identify the login of the admin.</w:t>
+      </w:r>
+    </w:p>
+    <w:p>
+      <w:pPr>
+        <w:tabs>
+          <w:tab w:val="left" w:pos="941"/>
+        </w:tabs>
+        <w:spacing w:line="240" w:lineRule="exact"/>
+        <w:ind w:left="579"/>
+        <w:rPr>
+          <w:sz w:val="24"/>
+          <w:szCs w:val="24"/>
+        </w:rPr>
+      </w:pPr>
+    </w:p>
+    <w:p>
+      <w:pPr>
+        <w:pStyle w:val="ListParagraph"/>
+        <w:numPr>
+          <w:ilvl w:val="3"/>
+          <w:numId w:val="14"/>
+        </w:numPr>
+        <w:tabs>
+          <w:tab w:val="left" w:pos="941"/>
+        </w:tabs>
+        <w:spacing w:line="240" w:lineRule="exact"/>
+        <w:ind w:hanging="361"/>
+        <w:rPr>
+          <w:sz w:val="24"/>
+          <w:szCs w:val="24"/>
+        </w:rPr>
+      </w:pPr>
+      <w:r>
+        <w:rPr>
+          <w:sz w:val="24"/>
+          <w:szCs w:val="24"/>
+        </w:rPr>
+        <w:t>The administrator can add user, delete user, view user and block user</w:t>
+      </w:r>
+    </w:p>
+    <w:p>
+      <w:pPr>
+        <w:tabs>
+          <w:tab w:val="left" w:pos="941"/>
+        </w:tabs>
+        <w:spacing w:line="240" w:lineRule="exact"/>
+        <w:ind w:left="579"/>
+        <w:rPr>
+          <w:sz w:val="24"/>
+          <w:szCs w:val="24"/>
+        </w:rPr>
+      </w:pPr>
+    </w:p>
+    <w:p>
+      <w:pPr>
+        <w:pStyle w:val="ListParagraph"/>
+        <w:numPr>
+          <w:ilvl w:val="3"/>
+          <w:numId w:val="14"/>
+        </w:numPr>
+        <w:tabs>
+          <w:tab w:val="left" w:pos="941"/>
+        </w:tabs>
+        <w:spacing w:line="268" w:lineRule="exact"/>
+        <w:ind w:hanging="361"/>
+        <w:rPr>
+          <w:sz w:val="24"/>
+          <w:szCs w:val="24"/>
+        </w:rPr>
+      </w:pPr>
+      <w:r>
+        <w:rPr>
+          <w:sz w:val="24"/>
+          <w:szCs w:val="24"/>
+        </w:rPr>
+        <w:t>The administrator can add supplier, delete supplier, block supplier and search for a supplier</w:t>
+      </w:r>
+      <w:r>
+        <w:rPr>
+          <w:color w:val="000009"/>
+          <w:sz w:val="24"/>
+          <w:szCs w:val="24"/>
+        </w:rPr>
+        <w:t>.</w:t>
+      </w:r>
+    </w:p>
+    <w:p>
+      <w:pPr>
+        <w:tabs>
+          <w:tab w:val="left" w:pos="941"/>
+        </w:tabs>
+        <w:spacing w:line="268" w:lineRule="exact"/>
+        <w:ind w:left="579"/>
+        <w:rPr>
+          <w:sz w:val="24"/>
+          <w:szCs w:val="24"/>
+        </w:rPr>
+      </w:pPr>
+    </w:p>
+    <w:p>
+      <w:pPr>
+        <w:pStyle w:val="ListParagraph"/>
+        <w:numPr>
+          <w:ilvl w:val="3"/>
+          <w:numId w:val="14"/>
+        </w:numPr>
+        <w:tabs>
+          <w:tab w:val="left" w:pos="941"/>
+        </w:tabs>
+        <w:spacing w:line="268" w:lineRule="exact"/>
+        <w:ind w:hanging="361"/>
+        <w:rPr>
+          <w:sz w:val="24"/>
+          <w:szCs w:val="24"/>
+        </w:rPr>
+      </w:pPr>
+      <w:r>
+        <w:rPr>
+          <w:sz w:val="24"/>
+          <w:szCs w:val="24"/>
+        </w:rPr>
+        <w:t>The administrator can add medicines, delete medicines and view medicines.</w:t>
+      </w:r>
+    </w:p>
+    <w:p>
+      <w:pPr>
+        <w:tabs>
+          <w:tab w:val="left" w:pos="941"/>
+        </w:tabs>
+        <w:spacing w:line="268" w:lineRule="exact"/>
+        <w:ind w:left="579"/>
+        <w:rPr>
+          <w:sz w:val="24"/>
+          <w:szCs w:val="24"/>
+        </w:rPr>
+      </w:pPr>
+    </w:p>
+    <w:p>
+      <w:pPr>
+        <w:pStyle w:val="ListParagraph"/>
+        <w:numPr>
+          <w:ilvl w:val="3"/>
+          <w:numId w:val="14"/>
+        </w:numPr>
+        <w:tabs>
+          <w:tab w:val="left" w:pos="941"/>
+        </w:tabs>
+        <w:spacing w:line="268" w:lineRule="exact"/>
+        <w:ind w:hanging="361"/>
+        <w:rPr>
+          <w:sz w:val="24"/>
+          <w:szCs w:val="24"/>
+        </w:rPr>
+      </w:pPr>
+      <w:r>
+        <w:rPr>
+          <w:sz w:val="24"/>
+          <w:szCs w:val="24"/>
+        </w:rPr>
+        <w:t>The administrator can view orders and delete orders.</w:t>
       </w:r>
     </w:p>
     <w:p>
@@ -6278,55 +6541,102 @@
         <w:pStyle w:val="Heading2"/>
         <w:numPr>
           <w:ilvl w:val="2"/>
-          <w:numId w:val="5"/>
+          <w:numId w:val="14"/>
         </w:numPr>
         <w:tabs>
           <w:tab w:val="left" w:pos="761"/>
         </w:tabs>
-      </w:pPr>
-      <w:r>
-        <w:rPr>
-          <w:color w:val="000009"/>
-        </w:rPr>
-        <w:t>Mentor</w:t>
-      </w:r>
-      <w:r>
-        <w:rPr>
-          <w:color w:val="000009"/>
-          <w:spacing w:val="-3"/>
-        </w:rPr>
-        <w:t xml:space="preserve"> </w:t>
-      </w:r>
-      <w:r>
-        <w:rPr>
-          <w:color w:val="000009"/>
-        </w:rPr>
-        <w:t>Analysis</w:t>
-      </w:r>
-    </w:p>
-    <w:p>
-      <w:pPr>
-        <w:pStyle w:val="BodyText"/>
-        <w:spacing w:before="8"/>
-        <w:rPr>
-          <w:b/>
+        <w:ind w:hanging="541"/>
+      </w:pPr>
+      <w:r>
+        <w:rPr>
+          <w:color w:val="000009"/>
+        </w:rPr>
+        <w:t>Supplier</w:t>
+      </w:r>
+    </w:p>
+    <w:p>
+      <w:pPr>
+        <w:pStyle w:val="ListParagraph"/>
+        <w:numPr>
+          <w:ilvl w:val="3"/>
+          <w:numId w:val="14"/>
+        </w:numPr>
+        <w:tabs>
+          <w:tab w:val="left" w:pos="941"/>
+        </w:tabs>
+        <w:spacing w:before="204"/>
+        <w:ind w:hanging="361"/>
+        <w:rPr>
+          <w:sz w:val="24"/>
+          <w:szCs w:val="24"/>
+        </w:rPr>
+      </w:pPr>
+      <w:r>
+        <w:rPr>
+          <w:sz w:val="24"/>
+          <w:szCs w:val="24"/>
+        </w:rPr>
+        <w:t xml:space="preserve">The system must identify the login of a supplier. </w:t>
+      </w:r>
+    </w:p>
+    <w:p>
+      <w:pPr>
+        <w:pStyle w:val="ListParagraph"/>
+        <w:numPr>
+          <w:ilvl w:val="3"/>
+          <w:numId w:val="14"/>
+        </w:numPr>
+        <w:tabs>
+          <w:tab w:val="left" w:pos="941"/>
+        </w:tabs>
+        <w:spacing w:before="204"/>
+        <w:ind w:hanging="361"/>
+        <w:rPr>
+          <w:sz w:val="24"/>
+          <w:szCs w:val="24"/>
+        </w:rPr>
+      </w:pPr>
+      <w:r>
+        <w:rPr>
+          <w:sz w:val="24"/>
+          <w:szCs w:val="24"/>
+        </w:rPr>
+        <w:t>A supplier is considered as a staff who can manage orders for the time being. As a future update supplier may give facility to add and manage his own medicines. Suppliers can reduce the work load of admin.</w:t>
+      </w:r>
+    </w:p>
+    <w:p>
+      <w:pPr>
+        <w:pStyle w:val="ListParagraph"/>
+        <w:numPr>
+          <w:ilvl w:val="3"/>
+          <w:numId w:val="14"/>
+        </w:numPr>
+        <w:tabs>
+          <w:tab w:val="left" w:pos="941"/>
+        </w:tabs>
+        <w:spacing w:before="204"/>
+        <w:ind w:hanging="361"/>
+        <w:rPr>
+          <w:sz w:val="24"/>
+          <w:szCs w:val="24"/>
+        </w:rPr>
+      </w:pPr>
+      <w:r>
+        <w:rPr>
+          <w:sz w:val="24"/>
+          <w:szCs w:val="24"/>
+        </w:rPr>
+        <w:t>He can manage users and manage products. He can also check the orders.</w:t>
+      </w:r>
+    </w:p>
+    <w:p>
+      <w:pPr>
+        <w:pStyle w:val="BodyText"/>
+        <w:rPr>
           <w:sz w:val="26"/>
         </w:rPr>
       </w:pPr>
-    </w:p>
-    <w:p>
-      <w:pPr>
-        <w:pStyle w:val="BodyText"/>
-        <w:spacing w:line="276" w:lineRule="auto"/>
-        <w:ind w:left="220" w:right="820" w:firstLine="719"/>
-        <w:jc w:val="both"/>
-      </w:pPr>
-      <w:r>
-        <w:rPr>
-          <w:color w:val="000009"/>
-        </w:rPr>
-        <w:t>The system shall allow the CDAC Management to view the performance of the mentor based on various parameters. This will help the CDAC Management understand how the students have improved as well.</w:t>
-      </w:r>
     </w:p>
     <w:p>
       <w:pPr>
@@ -6365,27 +6675,19 @@
       <w:pPr>
         <w:pStyle w:val="BodyText"/>
         <w:spacing w:before="236" w:line="276" w:lineRule="auto"/>
-        <w:ind w:left="162" w:right="815" w:firstLine="777"/>
+        <w:ind w:left="501" w:right="475"/>
         <w:jc w:val="both"/>
       </w:pPr>
       <w:r>
-        <w:t>The system should store all the database records of each student, mentor and admin staff properly and the application should be available for use 24*7 through the server. Also, the application should be user friendly with a proper user interface which makes it easy for the user to understand. All the options should be present in properly accessible places for user convenience.</w:t>
-      </w:r>
-    </w:p>
-    <w:p>
-      <w:pPr>
-        <w:pStyle w:val="BodyText"/>
-        <w:rPr>
-          <w:sz w:val="26"/>
-        </w:rPr>
-      </w:pPr>
-    </w:p>
-    <w:p>
-      <w:pPr>
-        <w:pStyle w:val="BodyText"/>
-        <w:rPr>
-          <w:sz w:val="26"/>
-        </w:rPr>
+        <w:t>The system should store all the database records of each customers, supplier and admin staff properly and the application should be available for use 24*7 through the server. Also, the application should be user friendly with a proper user interface which makes it easy for the customer to understand. All the options should be present in properly accessible places for customer convenience.</w:t>
+      </w:r>
+    </w:p>
+    <w:p>
+      <w:pPr>
+        <w:pStyle w:val="BodyText"/>
+        <w:spacing w:before="236" w:line="276" w:lineRule="auto"/>
+        <w:ind w:left="501" w:right="475"/>
+        <w:jc w:val="both"/>
       </w:pPr>
     </w:p>
     <w:p>
@@ -6429,11 +6731,226 @@
       <w:pPr>
         <w:pStyle w:val="BodyText"/>
         <w:spacing w:before="233" w:line="276" w:lineRule="auto"/>
-        <w:ind w:left="220" w:right="821" w:firstLine="719"/>
+        <w:ind w:left="501" w:right="481"/>
         <w:jc w:val="both"/>
       </w:pPr>
       <w:r>
-        <w:t>All login ids and passwords of the students, mentors and especially admin staff should be protected for privacy using whatever constraints required in the database or the application. In case any admin staff access account is hacked by any intruder, user id and passwords of all the</w:t>
+        <w:t>All login ids and passwords of the customers, suppliers and especially admin staff should be protected for privacy using whatever constraints required in the database or the application.</w:t>
+      </w:r>
+    </w:p>
+    <w:p>
+      <w:pPr>
+        <w:pStyle w:val="BodyText"/>
+        <w:spacing w:line="276" w:lineRule="auto"/>
+        <w:ind w:left="501" w:right="474"/>
+        <w:jc w:val="both"/>
+      </w:pPr>
+      <w:r>
+        <w:t>Customers and Suppliers records are to be backed up securely ac</w:t>
+      </w:r>
+      <w:r>
+        <w:t xml:space="preserve">ross database servers. In case </w:t>
+      </w:r>
+      <w:r>
+        <w:t>database is hacked by someone and data is deleted a backup server should be present for such purpose.</w:t>
+      </w:r>
+    </w:p>
+    <w:p>
+      <w:pPr>
+        <w:spacing w:line="276" w:lineRule="auto"/>
+        <w:jc w:val="both"/>
+      </w:pPr>
+    </w:p>
+    <w:p>
+      <w:pPr>
+        <w:spacing w:line="276" w:lineRule="auto"/>
+        <w:jc w:val="both"/>
+      </w:pPr>
+    </w:p>
+    <w:p>
+      <w:pPr>
+        <w:pStyle w:val="Heading2"/>
+        <w:numPr>
+          <w:ilvl w:val="1"/>
+          <w:numId w:val="9"/>
+        </w:numPr>
+        <w:tabs>
+          <w:tab w:val="left" w:pos="522"/>
+        </w:tabs>
+        <w:spacing w:before="1"/>
+        <w:ind w:firstLine="0"/>
+        <w:rPr>
+          <w:sz w:val="22"/>
+        </w:rPr>
+      </w:pPr>
+      <w:r>
+        <w:t>Security</w:t>
+      </w:r>
+      <w:r>
+        <w:rPr>
+          <w:spacing w:val="-1"/>
+        </w:rPr>
+        <w:t xml:space="preserve"> </w:t>
+      </w:r>
+      <w:r>
+        <w:t>Requirements</w:t>
+      </w:r>
+    </w:p>
+    <w:p>
+      <w:pPr>
+        <w:pStyle w:val="BodyText"/>
+        <w:spacing w:before="232" w:line="276" w:lineRule="auto"/>
+        <w:ind w:left="220" w:right="478" w:firstLine="719"/>
+        <w:jc w:val="both"/>
+      </w:pPr>
+      <w:r>
+        <w:t>All passwords of the administrators should be protected for privacy using whatever constraints required in the database or the application. Transactions regarding student and mentor records should be carried out properly. Only admin staff will have access rights to the student data according to the need for E.g.: -marks and feedback for mentor, passwords etc. The database should be protected from attacks and unauthorized access. The interface should be protected from attacks. All passwords should be stored as a secure hash of the administrator</w:t>
+      </w:r>
+      <w:r>
+        <w:rPr>
+          <w:spacing w:val="-7"/>
+        </w:rPr>
+        <w:t xml:space="preserve"> </w:t>
+      </w:r>
+      <w:r>
+        <w:t>password.</w:t>
+      </w:r>
+    </w:p>
+    <w:p>
+      <w:pPr>
+        <w:spacing w:line="276" w:lineRule="auto"/>
+        <w:jc w:val="both"/>
+      </w:pPr>
+    </w:p>
+    <w:p>
+      <w:pPr>
+        <w:pStyle w:val="Heading2"/>
+        <w:numPr>
+          <w:ilvl w:val="1"/>
+          <w:numId w:val="16"/>
+        </w:numPr>
+        <w:tabs>
+          <w:tab w:val="left" w:pos="522"/>
+        </w:tabs>
+        <w:spacing w:before="10" w:line="540" w:lineRule="atLeast"/>
+        <w:ind w:left="220" w:right="6674" w:firstLine="0"/>
+        <w:jc w:val="both"/>
+        <w:rPr>
+          <w:color w:val="000009"/>
+          <w:sz w:val="22"/>
+        </w:rPr>
+      </w:pPr>
+      <w:r>
+        <w:t xml:space="preserve">Software Quality </w:t>
+      </w:r>
+      <w:r>
+        <w:rPr>
+          <w:spacing w:val="-3"/>
+        </w:rPr>
+        <w:t xml:space="preserve">Attributes </w:t>
+      </w:r>
+      <w:r>
+        <w:t>5.3.1Availability</w:t>
+      </w:r>
+    </w:p>
+    <w:p>
+      <w:pPr>
+        <w:pStyle w:val="BodyText"/>
+        <w:spacing w:line="208" w:lineRule="auto"/>
+        <w:ind w:left="220" w:right="269" w:firstLine="719"/>
+      </w:pPr>
+      <w:r>
+        <w:t>The system should run on a variety of operating systems that support the JavaScript language. The system should run on a variety of hardware.</w:t>
+      </w:r>
+    </w:p>
+    <w:p>
+      <w:pPr>
+        <w:pStyle w:val="BodyText"/>
+        <w:spacing w:before="11"/>
+        <w:rPr>
+          <w:sz w:val="22"/>
+        </w:rPr>
+      </w:pPr>
+    </w:p>
+    <w:p>
+      <w:pPr>
+        <w:pStyle w:val="Heading2"/>
+        <w:numPr>
+          <w:ilvl w:val="2"/>
+          <w:numId w:val="15"/>
+        </w:numPr>
+        <w:tabs>
+          <w:tab w:val="left" w:pos="761"/>
+        </w:tabs>
+        <w:spacing w:line="258" w:lineRule="exact"/>
+        <w:ind w:hanging="541"/>
+      </w:pPr>
+      <w:r>
+        <w:t>Accessibility</w:t>
+      </w:r>
+    </w:p>
+    <w:p>
+      <w:pPr>
+        <w:pStyle w:val="BodyText"/>
+        <w:spacing w:line="258" w:lineRule="exact"/>
+        <w:ind w:left="940"/>
+      </w:pPr>
+      <w:r>
+        <w:t>The software will be accessible to Admin, Customer and Supplier.</w:t>
+      </w:r>
+    </w:p>
+    <w:p>
+      <w:pPr>
+        <w:pStyle w:val="Heading2"/>
+        <w:numPr>
+          <w:ilvl w:val="2"/>
+          <w:numId w:val="15"/>
+        </w:numPr>
+        <w:tabs>
+          <w:tab w:val="left" w:pos="761"/>
+        </w:tabs>
+        <w:spacing w:before="233" w:line="259" w:lineRule="exact"/>
+        <w:ind w:hanging="541"/>
+      </w:pPr>
+      <w:r>
+        <w:t>Compatibility</w:t>
+      </w:r>
+    </w:p>
+    <w:p>
+      <w:pPr>
+        <w:pStyle w:val="BodyText"/>
+        <w:spacing w:line="259" w:lineRule="exact"/>
+        <w:ind w:left="940"/>
+      </w:pPr>
+      <w:r>
+        <w:t>The software will be compatible with multiple platforms.</w:t>
+      </w:r>
+    </w:p>
+    <w:p>
+      <w:pPr>
+        <w:pStyle w:val="Heading2"/>
+        <w:numPr>
+          <w:ilvl w:val="2"/>
+          <w:numId w:val="15"/>
+        </w:numPr>
+        <w:tabs>
+          <w:tab w:val="left" w:pos="761"/>
+        </w:tabs>
+        <w:spacing w:before="232" w:line="258" w:lineRule="exact"/>
+        <w:ind w:hanging="541"/>
+      </w:pPr>
+      <w:r>
+        <w:t>Durability</w:t>
+      </w:r>
+    </w:p>
+    <w:p>
+      <w:pPr>
+        <w:pStyle w:val="BodyText"/>
+        <w:spacing w:line="258" w:lineRule="exact"/>
+        <w:ind w:left="940"/>
+      </w:pPr>
+      <w:r>
+        <w:t>The software will be tested for working with multiple users.</w:t>
       </w:r>
     </w:p>
     <w:p>
@@ -6442,7 +6959,7 @@
         <w:jc w:val="both"/>
         <w:sectPr>
           <w:pgSz w:w="12240" w:h="15840"/>
-          <w:pgMar w:top="1380" w:right="620" w:bottom="1180" w:left="1220" w:header="0" w:footer="984" w:gutter="0"/>
+          <w:pgMar w:top="1380" w:right="620" w:bottom="1180" w:left="1220" w:header="1152" w:footer="984" w:gutter="0"/>
           <w:pgBorders w:offsetFrom="page">
             <w:top w:val="single" w:sz="4" w:space="28" w:color="000000"/>
             <w:left w:val="single" w:sz="4" w:space="28" w:color="000000"/>
@@ -6450,6 +6967,7 @@
             <w:right w:val="single" w:sz="4" w:space="28" w:color="000000"/>
           </w:pgBorders>
           <w:cols w:space="720"/>
+          <w:docGrid w:linePitch="299"/>
         </w:sectPr>
       </w:pPr>
     </w:p>
@@ -6574,131 +7092,9 @@
     <w:p>
       <w:pPr>
         <w:pStyle w:val="BodyText"/>
-        <w:spacing w:line="276" w:lineRule="auto"/>
-        <w:ind w:left="220" w:right="814"/>
-        <w:jc w:val="both"/>
-      </w:pPr>
-      <w:proofErr w:type="gramStart"/>
-      <w:r>
-        <w:t>admin</w:t>
-      </w:r>
-      <w:proofErr w:type="gramEnd"/>
-      <w:r>
-        <w:t xml:space="preserve"> staff personnel should be changed and new passwords should be issued to all students. Student and Mentor records are to be backed up securely across database servers. </w:t>
-      </w:r>
-      <w:proofErr w:type="gramStart"/>
-      <w:r>
-        <w:t>Incase  database</w:t>
-      </w:r>
-      <w:proofErr w:type="gramEnd"/>
-      <w:r>
-        <w:t xml:space="preserve"> is hacked by someone and data is deleted a backup server should be present for such purpose.</w:t>
-      </w:r>
-    </w:p>
-    <w:p>
-      <w:pPr>
-        <w:pStyle w:val="BodyText"/>
         <w:spacing w:before="6"/>
         <w:rPr>
           <w:sz w:val="23"/>
-        </w:rPr>
-      </w:pPr>
-    </w:p>
-    <w:p>
-      <w:pPr>
-        <w:pStyle w:val="Heading2"/>
-        <w:numPr>
-          <w:ilvl w:val="1"/>
-          <w:numId w:val="9"/>
-        </w:numPr>
-        <w:tabs>
-          <w:tab w:val="left" w:pos="522"/>
-        </w:tabs>
-        <w:spacing w:before="1"/>
-        <w:ind w:firstLine="0"/>
-        <w:rPr>
-          <w:sz w:val="22"/>
-        </w:rPr>
-      </w:pPr>
-      <w:r>
-        <w:t>Security</w:t>
-      </w:r>
-      <w:r>
-        <w:rPr>
-          <w:spacing w:val="-1"/>
-        </w:rPr>
-        <w:t xml:space="preserve"> </w:t>
-      </w:r>
-      <w:r>
-        <w:t>Requirements</w:t>
-      </w:r>
-    </w:p>
-    <w:p>
-      <w:pPr>
-        <w:pStyle w:val="BodyText"/>
-        <w:spacing w:before="232" w:line="276" w:lineRule="auto"/>
-        <w:ind w:left="220" w:right="818" w:firstLine="719"/>
-        <w:jc w:val="both"/>
-      </w:pPr>
-      <w:r>
-        <w:t>All passwords of the administrators should be protected for privacy using whatever constraints required in the database or the application. Transactions regarding student and mentor records should be carried out properly. Only admin staff will have access rights to the student data according to the need for E.g.: -marks and feedback for mentor, passwords etc. The database should be protected from attacks and unauthorized access. The interface should be protected from attacks. All passwords should be stored as a secure hash of the administrator</w:t>
-      </w:r>
-      <w:r>
-        <w:rPr>
-          <w:spacing w:val="-7"/>
-        </w:rPr>
-        <w:t xml:space="preserve"> </w:t>
-      </w:r>
-      <w:r>
-        <w:t>password.</w:t>
-      </w:r>
-    </w:p>
-    <w:p>
-      <w:pPr>
-        <w:pStyle w:val="Heading2"/>
-        <w:numPr>
-          <w:ilvl w:val="1"/>
-          <w:numId w:val="9"/>
-        </w:numPr>
-        <w:tabs>
-          <w:tab w:val="left" w:pos="522"/>
-        </w:tabs>
-        <w:spacing w:before="10" w:line="540" w:lineRule="atLeast"/>
-        <w:ind w:right="7014" w:firstLine="0"/>
-        <w:rPr>
-          <w:color w:val="000009"/>
-          <w:sz w:val="22"/>
-        </w:rPr>
-      </w:pPr>
-      <w:r>
-        <w:t>Software Quality</w:t>
-      </w:r>
-      <w:r>
-        <w:rPr>
-          <w:spacing w:val="-9"/>
-        </w:rPr>
-        <w:t xml:space="preserve"> </w:t>
-      </w:r>
-      <w:r>
-        <w:t>Attributes 5.3.1Availability</w:t>
-      </w:r>
-    </w:p>
-    <w:p>
-      <w:pPr>
-        <w:pStyle w:val="BodyText"/>
-        <w:spacing w:line="208" w:lineRule="auto"/>
-        <w:ind w:left="220" w:right="522" w:firstLine="719"/>
-      </w:pPr>
-      <w:r>
-        <w:t>The system should run on a variety of operating systems that support the JavaScript language. The system should run on a variety of hardware.</w:t>
-      </w:r>
-    </w:p>
-    <w:p>
-      <w:pPr>
-        <w:pStyle w:val="BodyText"/>
-        <w:spacing w:before="11"/>
-        <w:rPr>
-          <w:sz w:val="22"/>
         </w:rPr>
       </w:pPr>
     </w:p>
@@ -6707,26 +7103,26 @@
         <w:pStyle w:val="Heading2"/>
         <w:numPr>
           <w:ilvl w:val="2"/>
-          <w:numId w:val="4"/>
+          <w:numId w:val="15"/>
         </w:numPr>
         <w:tabs>
           <w:tab w:val="left" w:pos="761"/>
         </w:tabs>
-        <w:spacing w:line="258" w:lineRule="exact"/>
-        <w:jc w:val="both"/>
-      </w:pPr>
-      <w:r>
-        <w:t>Accessibility</w:t>
-      </w:r>
-    </w:p>
-    <w:p>
-      <w:pPr>
-        <w:pStyle w:val="BodyText"/>
-        <w:spacing w:line="258" w:lineRule="exact"/>
+        <w:spacing w:before="233" w:line="259" w:lineRule="exact"/>
+        <w:ind w:hanging="541"/>
+      </w:pPr>
+      <w:r>
+        <w:t>Effectiveness</w:t>
+      </w:r>
+    </w:p>
+    <w:p>
+      <w:pPr>
+        <w:pStyle w:val="BodyText"/>
+        <w:spacing w:line="259" w:lineRule="exact"/>
         <w:ind w:left="940"/>
       </w:pPr>
       <w:r>
-        <w:t>The software will be accessible to admin, students and mentors.</w:t>
+        <w:t>The software will be made to handle operations effectively.</w:t>
       </w:r>
     </w:p>
     <w:p>
@@ -6734,94 +7130,13 @@
         <w:pStyle w:val="Heading2"/>
         <w:numPr>
           <w:ilvl w:val="2"/>
-          <w:numId w:val="4"/>
+          <w:numId w:val="15"/>
         </w:numPr>
         <w:tabs>
           <w:tab w:val="left" w:pos="761"/>
         </w:tabs>
-        <w:spacing w:before="233" w:line="259" w:lineRule="exact"/>
-        <w:jc w:val="both"/>
-      </w:pPr>
-      <w:r>
-        <w:t>Compatibility</w:t>
-      </w:r>
-    </w:p>
-    <w:p>
-      <w:pPr>
-        <w:pStyle w:val="BodyText"/>
-        <w:spacing w:line="259" w:lineRule="exact"/>
-        <w:ind w:left="940"/>
-      </w:pPr>
-      <w:r>
-        <w:t>The software will be compatible with multiple platforms.</w:t>
-      </w:r>
-    </w:p>
-    <w:p>
-      <w:pPr>
-        <w:pStyle w:val="Heading2"/>
-        <w:numPr>
-          <w:ilvl w:val="2"/>
-          <w:numId w:val="4"/>
-        </w:numPr>
-        <w:tabs>
-          <w:tab w:val="left" w:pos="761"/>
-        </w:tabs>
-        <w:spacing w:before="232" w:line="258" w:lineRule="exact"/>
-        <w:jc w:val="both"/>
-      </w:pPr>
-      <w:r>
-        <w:t>Durability</w:t>
-      </w:r>
-    </w:p>
-    <w:p>
-      <w:pPr>
-        <w:pStyle w:val="BodyText"/>
-        <w:spacing w:line="258" w:lineRule="exact"/>
-        <w:ind w:left="940"/>
-      </w:pPr>
-      <w:r>
-        <w:t>The software will be tested for working with multiple users.</w:t>
-      </w:r>
-    </w:p>
-    <w:p>
-      <w:pPr>
-        <w:pStyle w:val="Heading2"/>
-        <w:numPr>
-          <w:ilvl w:val="2"/>
-          <w:numId w:val="4"/>
-        </w:numPr>
-        <w:tabs>
-          <w:tab w:val="left" w:pos="761"/>
-        </w:tabs>
-        <w:spacing w:before="233" w:line="259" w:lineRule="exact"/>
-        <w:jc w:val="both"/>
-      </w:pPr>
-      <w:r>
-        <w:t>Effectiveness</w:t>
-      </w:r>
-    </w:p>
-    <w:p>
-      <w:pPr>
-        <w:pStyle w:val="BodyText"/>
-        <w:spacing w:line="259" w:lineRule="exact"/>
-        <w:ind w:left="940"/>
-      </w:pPr>
-      <w:r>
-        <w:t>The software will be made to handle operations effectively.</w:t>
-      </w:r>
-    </w:p>
-    <w:p>
-      <w:pPr>
-        <w:pStyle w:val="Heading2"/>
-        <w:numPr>
-          <w:ilvl w:val="2"/>
-          <w:numId w:val="4"/>
-        </w:numPr>
-        <w:tabs>
-          <w:tab w:val="left" w:pos="761"/>
-        </w:tabs>
         <w:spacing w:before="233"/>
-        <w:jc w:val="both"/>
+        <w:ind w:hanging="541"/>
       </w:pPr>
       <w:r>
         <w:t>Maintainability</w:t>
@@ -6831,7 +7146,7 @@
       <w:pPr>
         <w:pStyle w:val="BodyText"/>
         <w:spacing w:before="20" w:line="276" w:lineRule="auto"/>
-        <w:ind w:left="220" w:right="522" w:firstLine="719"/>
+        <w:ind w:left="220" w:firstLine="719"/>
       </w:pPr>
       <w:r>
         <w:t>The system should be easy to maintain. There should be a clear separation between the interface and the business logic code. There should be a clear separation between the data access objects that map the database and the business logic code.</w:t>
@@ -6986,7 +7301,7 @@
         </w:tabs>
         <w:ind w:left="433" w:hanging="213"/>
       </w:pPr>
-      <w:bookmarkStart w:id="15" w:name="_TOC_250000"/>
+      <w:bookmarkStart w:id="16" w:name="_TOC_250000"/>
       <w:r>
         <w:rPr>
           <w:color w:val="000009"/>
@@ -7000,7 +7315,7 @@
         </w:rPr>
         <w:t xml:space="preserve"> </w:t>
       </w:r>
-      <w:bookmarkEnd w:id="15"/>
+      <w:bookmarkEnd w:id="16"/>
       <w:r>
         <w:rPr>
           <w:color w:val="000009"/>
@@ -7523,55 +7838,6 @@
           <w:sz w:val="17"/>
         </w:rPr>
       </w:pPr>
-      <w:r>
-        <w:rPr>
-          <w:noProof/>
-          <w:lang w:val="en-IN" w:eastAsia="en-IN" w:bidi="ar-SA"/>
-        </w:rPr>
-        <w:drawing>
-          <wp:anchor distT="0" distB="0" distL="0" distR="0" simplePos="0" relativeHeight="251644416" behindDoc="1" locked="0" layoutInCell="1" allowOverlap="1">
-            <wp:simplePos x="0" y="0"/>
-            <wp:positionH relativeFrom="page">
-              <wp:posOffset>914400</wp:posOffset>
-            </wp:positionH>
-            <wp:positionV relativeFrom="paragraph">
-              <wp:posOffset>154430</wp:posOffset>
-            </wp:positionV>
-            <wp:extent cx="5847357" cy="5846730"/>
-            <wp:effectExtent l="0" t="0" r="0" b="0"/>
-            <wp:wrapTopAndBottom/>
-            <wp:docPr id="1" name="image1.png"/>
-            <wp:cNvGraphicFramePr>
-              <a:graphicFrameLocks xmlns:a="http://schemas.openxmlformats.org/drawingml/2006/main" noChangeAspect="1"/>
-            </wp:cNvGraphicFramePr>
-            <a:graphic xmlns:a="http://schemas.openxmlformats.org/drawingml/2006/main">
-              <a:graphicData uri="http://schemas.openxmlformats.org/drawingml/2006/picture">
-                <pic:pic xmlns:pic="http://schemas.openxmlformats.org/drawingml/2006/picture">
-                  <pic:nvPicPr>
-                    <pic:cNvPr id="2" name="image1.png"/>
-                    <pic:cNvPicPr/>
-                  </pic:nvPicPr>
-                  <pic:blipFill>
-                    <a:blip r:embed="rId14" cstate="print"/>
-                    <a:stretch>
-                      <a:fillRect/>
-                    </a:stretch>
-                  </pic:blipFill>
-                  <pic:spPr>
-                    <a:xfrm>
-                      <a:off x="0" y="0"/>
-                      <a:ext cx="5847357" cy="5846730"/>
-                    </a:xfrm>
-                    <a:prstGeom prst="rect">
-                      <a:avLst/>
-                    </a:prstGeom>
-                  </pic:spPr>
-                </pic:pic>
-              </a:graphicData>
-            </a:graphic>
-          </wp:anchor>
-        </w:drawing>
-      </w:r>
     </w:p>
     <w:p>
       <w:pPr>
@@ -7590,6 +7856,61 @@
           <w:cols w:space="720"/>
         </w:sectPr>
       </w:pPr>
+      <w:r>
+        <w:rPr>
+          <w:noProof/>
+          <w:sz w:val="17"/>
+          <w:lang w:bidi="ar-SA"/>
+        </w:rPr>
+        <w:drawing>
+          <wp:inline distT="0" distB="0" distL="0" distR="0">
+            <wp:extent cx="6596741" cy="6433457"/>
+            <wp:effectExtent l="0" t="0" r="0" b="0"/>
+            <wp:docPr id="2" name="Picture 2" descr="C:\Users\HP\Desktop\Project\Diagrams\e-Pharma Use Case Diagram (1).png"/>
+            <wp:cNvGraphicFramePr>
+              <a:graphicFrameLocks xmlns:a="http://schemas.openxmlformats.org/drawingml/2006/main" noChangeAspect="1"/>
+            </wp:cNvGraphicFramePr>
+            <a:graphic xmlns:a="http://schemas.openxmlformats.org/drawingml/2006/main">
+              <a:graphicData uri="http://schemas.openxmlformats.org/drawingml/2006/picture">
+                <pic:pic xmlns:pic="http://schemas.openxmlformats.org/drawingml/2006/picture">
+                  <pic:nvPicPr>
+                    <pic:cNvPr id="0" name="Picture 1" descr="C:\Users\HP\Desktop\Project\Diagrams\e-Pharma Use Case Diagram (1).png"/>
+                    <pic:cNvPicPr>
+                      <a:picLocks noChangeAspect="1" noChangeArrowheads="1"/>
+                    </pic:cNvPicPr>
+                  </pic:nvPicPr>
+                  <pic:blipFill>
+                    <a:blip r:embed="rId16">
+                      <a:extLst>
+                        <a:ext uri="{28A0092B-C50C-407E-A947-70E740481C1C}">
+                          <a14:useLocalDpi xmlns:a14="http://schemas.microsoft.com/office/drawing/2010/main" val="0"/>
+                        </a:ext>
+                      </a:extLst>
+                    </a:blip>
+                    <a:srcRect/>
+                    <a:stretch>
+                      <a:fillRect/>
+                    </a:stretch>
+                  </pic:blipFill>
+                  <pic:spPr bwMode="auto">
+                    <a:xfrm>
+                      <a:off x="0" y="0"/>
+                      <a:ext cx="6596741" cy="6433457"/>
+                    </a:xfrm>
+                    <a:prstGeom prst="rect">
+                      <a:avLst/>
+                    </a:prstGeom>
+                    <a:noFill/>
+                    <a:ln>
+                      <a:noFill/>
+                    </a:ln>
+                  </pic:spPr>
+                </pic:pic>
+              </a:graphicData>
+            </a:graphic>
+          </wp:inline>
+        </w:drawing>
+      </w:r>
     </w:p>
     <w:p>
       <w:pPr>
@@ -7739,55 +8060,6 @@
           <w:sz w:val="17"/>
         </w:rPr>
       </w:pPr>
-      <w:r>
-        <w:rPr>
-          <w:noProof/>
-          <w:lang w:val="en-IN" w:eastAsia="en-IN" w:bidi="ar-SA"/>
-        </w:rPr>
-        <w:drawing>
-          <wp:anchor distT="0" distB="0" distL="0" distR="0" simplePos="0" relativeHeight="251645440" behindDoc="1" locked="0" layoutInCell="1" allowOverlap="1">
-            <wp:simplePos x="0" y="0"/>
-            <wp:positionH relativeFrom="page">
-              <wp:posOffset>1371600</wp:posOffset>
-            </wp:positionH>
-            <wp:positionV relativeFrom="paragraph">
-              <wp:posOffset>154512</wp:posOffset>
-            </wp:positionV>
-            <wp:extent cx="5072454" cy="6861429"/>
-            <wp:effectExtent l="0" t="0" r="0" b="0"/>
-            <wp:wrapTopAndBottom/>
-            <wp:docPr id="3" name="image2.png"/>
-            <wp:cNvGraphicFramePr>
-              <a:graphicFrameLocks xmlns:a="http://schemas.openxmlformats.org/drawingml/2006/main" noChangeAspect="1"/>
-            </wp:cNvGraphicFramePr>
-            <a:graphic xmlns:a="http://schemas.openxmlformats.org/drawingml/2006/main">
-              <a:graphicData uri="http://schemas.openxmlformats.org/drawingml/2006/picture">
-                <pic:pic xmlns:pic="http://schemas.openxmlformats.org/drawingml/2006/picture">
-                  <pic:nvPicPr>
-                    <pic:cNvPr id="4" name="image2.png"/>
-                    <pic:cNvPicPr/>
-                  </pic:nvPicPr>
-                  <pic:blipFill>
-                    <a:blip r:embed="rId15" cstate="print"/>
-                    <a:stretch>
-                      <a:fillRect/>
-                    </a:stretch>
-                  </pic:blipFill>
-                  <pic:spPr>
-                    <a:xfrm>
-                      <a:off x="0" y="0"/>
-                      <a:ext cx="5072454" cy="6861429"/>
-                    </a:xfrm>
-                    <a:prstGeom prst="rect">
-                      <a:avLst/>
-                    </a:prstGeom>
-                  </pic:spPr>
-                </pic:pic>
-              </a:graphicData>
-            </a:graphic>
-          </wp:anchor>
-        </w:drawing>
-      </w:r>
     </w:p>
     <w:p>
       <w:pPr>
@@ -7989,79 +8261,12 @@
     <w:p>
       <w:pPr>
         <w:pStyle w:val="BodyText"/>
-        <w:rPr>
-          <w:b/>
-          <w:sz w:val="20"/>
-        </w:rPr>
-      </w:pPr>
-    </w:p>
-    <w:p>
-      <w:pPr>
-        <w:pStyle w:val="BodyText"/>
-        <w:rPr>
-          <w:b/>
-          <w:sz w:val="20"/>
-        </w:rPr>
-      </w:pPr>
-    </w:p>
-    <w:p>
-      <w:pPr>
-        <w:pStyle w:val="BodyText"/>
         <w:spacing w:before="6"/>
         <w:rPr>
           <w:b/>
           <w:sz w:val="11"/>
         </w:rPr>
       </w:pPr>
-      <w:r>
-        <w:rPr>
-          <w:noProof/>
-          <w:lang w:val="en-IN" w:eastAsia="en-IN" w:bidi="ar-SA"/>
-        </w:rPr>
-        <w:drawing>
-          <wp:anchor distT="0" distB="0" distL="0" distR="0" simplePos="0" relativeHeight="251646464" behindDoc="1" locked="0" layoutInCell="1" allowOverlap="1">
-            <wp:simplePos x="0" y="0"/>
-            <wp:positionH relativeFrom="page">
-              <wp:posOffset>970871</wp:posOffset>
-            </wp:positionH>
-            <wp:positionV relativeFrom="paragraph">
-              <wp:posOffset>109278</wp:posOffset>
-            </wp:positionV>
-            <wp:extent cx="5700577" cy="5218176"/>
-            <wp:effectExtent l="0" t="0" r="0" b="0"/>
-            <wp:wrapTopAndBottom/>
-            <wp:docPr id="5" name="image3.jpeg"/>
-            <wp:cNvGraphicFramePr>
-              <a:graphicFrameLocks xmlns:a="http://schemas.openxmlformats.org/drawingml/2006/main" noChangeAspect="1"/>
-            </wp:cNvGraphicFramePr>
-            <a:graphic xmlns:a="http://schemas.openxmlformats.org/drawingml/2006/main">
-              <a:graphicData uri="http://schemas.openxmlformats.org/drawingml/2006/picture">
-                <pic:pic xmlns:pic="http://schemas.openxmlformats.org/drawingml/2006/picture">
-                  <pic:nvPicPr>
-                    <pic:cNvPr id="6" name="image3.jpeg"/>
-                    <pic:cNvPicPr/>
-                  </pic:nvPicPr>
-                  <pic:blipFill>
-                    <a:blip r:embed="rId16" cstate="print"/>
-                    <a:stretch>
-                      <a:fillRect/>
-                    </a:stretch>
-                  </pic:blipFill>
-                  <pic:spPr>
-                    <a:xfrm>
-                      <a:off x="0" y="0"/>
-                      <a:ext cx="5700577" cy="5218176"/>
-                    </a:xfrm>
-                    <a:prstGeom prst="rect">
-                      <a:avLst/>
-                    </a:prstGeom>
-                  </pic:spPr>
-                </pic:pic>
-              </a:graphicData>
-            </a:graphic>
-          </wp:anchor>
-        </w:drawing>
-      </w:r>
     </w:p>
     <w:p>
       <w:pPr>
@@ -8080,6 +8285,61 @@
           <w:cols w:space="720"/>
         </w:sectPr>
       </w:pPr>
+      <w:r>
+        <w:rPr>
+          <w:noProof/>
+          <w:sz w:val="11"/>
+          <w:lang w:bidi="ar-SA"/>
+        </w:rPr>
+        <w:drawing>
+          <wp:inline distT="0" distB="0" distL="0" distR="0">
+            <wp:extent cx="6286500" cy="6384470"/>
+            <wp:effectExtent l="0" t="0" r="0" b="0"/>
+            <wp:docPr id="4" name="Picture 4" descr="C:\Users\HP\Desktop\Project\Diagrams\Activity Diagram Example (1).png"/>
+            <wp:cNvGraphicFramePr>
+              <a:graphicFrameLocks xmlns:a="http://schemas.openxmlformats.org/drawingml/2006/main" noChangeAspect="1"/>
+            </wp:cNvGraphicFramePr>
+            <a:graphic xmlns:a="http://schemas.openxmlformats.org/drawingml/2006/main">
+              <a:graphicData uri="http://schemas.openxmlformats.org/drawingml/2006/picture">
+                <pic:pic xmlns:pic="http://schemas.openxmlformats.org/drawingml/2006/picture">
+                  <pic:nvPicPr>
+                    <pic:cNvPr id="0" name="Picture 2" descr="C:\Users\HP\Desktop\Project\Diagrams\Activity Diagram Example (1).png"/>
+                    <pic:cNvPicPr>
+                      <a:picLocks noChangeAspect="1" noChangeArrowheads="1"/>
+                    </pic:cNvPicPr>
+                  </pic:nvPicPr>
+                  <pic:blipFill>
+                    <a:blip r:embed="rId17">
+                      <a:extLst>
+                        <a:ext uri="{28A0092B-C50C-407E-A947-70E740481C1C}">
+                          <a14:useLocalDpi xmlns:a14="http://schemas.microsoft.com/office/drawing/2010/main" val="0"/>
+                        </a:ext>
+                      </a:extLst>
+                    </a:blip>
+                    <a:srcRect/>
+                    <a:stretch>
+                      <a:fillRect/>
+                    </a:stretch>
+                  </pic:blipFill>
+                  <pic:spPr bwMode="auto">
+                    <a:xfrm>
+                      <a:off x="0" y="0"/>
+                      <a:ext cx="6293419" cy="6391497"/>
+                    </a:xfrm>
+                    <a:prstGeom prst="rect">
+                      <a:avLst/>
+                    </a:prstGeom>
+                    <a:noFill/>
+                    <a:ln>
+                      <a:noFill/>
+                    </a:ln>
+                  </pic:spPr>
+                </pic:pic>
+              </a:graphicData>
+            </a:graphic>
+          </wp:inline>
+        </w:drawing>
+      </w:r>
     </w:p>
     <w:p>
       <w:pPr>
@@ -8239,55 +8499,6 @@
           <w:sz w:val="25"/>
         </w:rPr>
       </w:pPr>
-      <w:r>
-        <w:rPr>
-          <w:noProof/>
-          <w:lang w:val="en-IN" w:eastAsia="en-IN" w:bidi="ar-SA"/>
-        </w:rPr>
-        <w:drawing>
-          <wp:anchor distT="0" distB="0" distL="0" distR="0" simplePos="0" relativeHeight="251647488" behindDoc="1" locked="0" layoutInCell="1" allowOverlap="1">
-            <wp:simplePos x="0" y="0"/>
-            <wp:positionH relativeFrom="page">
-              <wp:posOffset>1200218</wp:posOffset>
-            </wp:positionH>
-            <wp:positionV relativeFrom="paragraph">
-              <wp:posOffset>211914</wp:posOffset>
-            </wp:positionV>
-            <wp:extent cx="5657805" cy="6172200"/>
-            <wp:effectExtent l="0" t="0" r="0" b="0"/>
-            <wp:wrapTopAndBottom/>
-            <wp:docPr id="7" name="image4.jpeg"/>
-            <wp:cNvGraphicFramePr>
-              <a:graphicFrameLocks xmlns:a="http://schemas.openxmlformats.org/drawingml/2006/main" noChangeAspect="1"/>
-            </wp:cNvGraphicFramePr>
-            <a:graphic xmlns:a="http://schemas.openxmlformats.org/drawingml/2006/main">
-              <a:graphicData uri="http://schemas.openxmlformats.org/drawingml/2006/picture">
-                <pic:pic xmlns:pic="http://schemas.openxmlformats.org/drawingml/2006/picture">
-                  <pic:nvPicPr>
-                    <pic:cNvPr id="8" name="image4.jpeg"/>
-                    <pic:cNvPicPr/>
-                  </pic:nvPicPr>
-                  <pic:blipFill>
-                    <a:blip r:embed="rId17" cstate="print"/>
-                    <a:stretch>
-                      <a:fillRect/>
-                    </a:stretch>
-                  </pic:blipFill>
-                  <pic:spPr>
-                    <a:xfrm>
-                      <a:off x="0" y="0"/>
-                      <a:ext cx="5657805" cy="6172200"/>
-                    </a:xfrm>
-                    <a:prstGeom prst="rect">
-                      <a:avLst/>
-                    </a:prstGeom>
-                  </pic:spPr>
-                </pic:pic>
-              </a:graphicData>
-            </a:graphic>
-          </wp:anchor>
-        </w:drawing>
-      </w:r>
     </w:p>
     <w:p>
       <w:pPr>
@@ -8306,6 +8517,61 @@
           <w:cols w:space="720"/>
         </w:sectPr>
       </w:pPr>
+      <w:r>
+        <w:rPr>
+          <w:noProof/>
+          <w:sz w:val="25"/>
+          <w:lang w:bidi="ar-SA"/>
+        </w:rPr>
+        <w:drawing>
+          <wp:inline distT="0" distB="0" distL="0" distR="0">
+            <wp:extent cx="6253843" cy="6417128"/>
+            <wp:effectExtent l="0" t="0" r="0" b="0"/>
+            <wp:docPr id="6" name="Picture 6" descr="C:\Users\HP\Desktop\Project\Diagrams\Activity Diagram for Member activities (1).png"/>
+            <wp:cNvGraphicFramePr>
+              <a:graphicFrameLocks xmlns:a="http://schemas.openxmlformats.org/drawingml/2006/main" noChangeAspect="1"/>
+            </wp:cNvGraphicFramePr>
+            <a:graphic xmlns:a="http://schemas.openxmlformats.org/drawingml/2006/main">
+              <a:graphicData uri="http://schemas.openxmlformats.org/drawingml/2006/picture">
+                <pic:pic xmlns:pic="http://schemas.openxmlformats.org/drawingml/2006/picture">
+                  <pic:nvPicPr>
+                    <pic:cNvPr id="0" name="Picture 3" descr="C:\Users\HP\Desktop\Project\Diagrams\Activity Diagram for Member activities (1).png"/>
+                    <pic:cNvPicPr>
+                      <a:picLocks noChangeAspect="1" noChangeArrowheads="1"/>
+                    </pic:cNvPicPr>
+                  </pic:nvPicPr>
+                  <pic:blipFill>
+                    <a:blip r:embed="rId18">
+                      <a:extLst>
+                        <a:ext uri="{28A0092B-C50C-407E-A947-70E740481C1C}">
+                          <a14:useLocalDpi xmlns:a14="http://schemas.microsoft.com/office/drawing/2010/main" val="0"/>
+                        </a:ext>
+                      </a:extLst>
+                    </a:blip>
+                    <a:srcRect/>
+                    <a:stretch>
+                      <a:fillRect/>
+                    </a:stretch>
+                  </pic:blipFill>
+                  <pic:spPr bwMode="auto">
+                    <a:xfrm>
+                      <a:off x="0" y="0"/>
+                      <a:ext cx="6260723" cy="6424188"/>
+                    </a:xfrm>
+                    <a:prstGeom prst="rect">
+                      <a:avLst/>
+                    </a:prstGeom>
+                    <a:noFill/>
+                    <a:ln>
+                      <a:noFill/>
+                    </a:ln>
+                  </pic:spPr>
+                </pic:pic>
+              </a:graphicData>
+            </a:graphic>
+          </wp:inline>
+        </w:drawing>
+      </w:r>
     </w:p>
     <w:p>
       <w:pPr>
@@ -8468,55 +8734,6 @@
           <w:sz w:val="17"/>
         </w:rPr>
       </w:pPr>
-      <w:r>
-        <w:rPr>
-          <w:noProof/>
-          <w:lang w:val="en-IN" w:eastAsia="en-IN" w:bidi="ar-SA"/>
-        </w:rPr>
-        <w:drawing>
-          <wp:anchor distT="0" distB="0" distL="0" distR="0" simplePos="0" relativeHeight="251648512" behindDoc="1" locked="0" layoutInCell="1" allowOverlap="1">
-            <wp:simplePos x="0" y="0"/>
-            <wp:positionH relativeFrom="page">
-              <wp:posOffset>1371600</wp:posOffset>
-            </wp:positionH>
-            <wp:positionV relativeFrom="paragraph">
-              <wp:posOffset>154512</wp:posOffset>
-            </wp:positionV>
-            <wp:extent cx="5938810" cy="4094226"/>
-            <wp:effectExtent l="0" t="0" r="0" b="0"/>
-            <wp:wrapTopAndBottom/>
-            <wp:docPr id="9" name="image5.png"/>
-            <wp:cNvGraphicFramePr>
-              <a:graphicFrameLocks xmlns:a="http://schemas.openxmlformats.org/drawingml/2006/main" noChangeAspect="1"/>
-            </wp:cNvGraphicFramePr>
-            <a:graphic xmlns:a="http://schemas.openxmlformats.org/drawingml/2006/main">
-              <a:graphicData uri="http://schemas.openxmlformats.org/drawingml/2006/picture">
-                <pic:pic xmlns:pic="http://schemas.openxmlformats.org/drawingml/2006/picture">
-                  <pic:nvPicPr>
-                    <pic:cNvPr id="10" name="image5.png"/>
-                    <pic:cNvPicPr/>
-                  </pic:nvPicPr>
-                  <pic:blipFill>
-                    <a:blip r:embed="rId18" cstate="print"/>
-                    <a:stretch>
-                      <a:fillRect/>
-                    </a:stretch>
-                  </pic:blipFill>
-                  <pic:spPr>
-                    <a:xfrm>
-                      <a:off x="0" y="0"/>
-                      <a:ext cx="5938810" cy="4094226"/>
-                    </a:xfrm>
-                    <a:prstGeom prst="rect">
-                      <a:avLst/>
-                    </a:prstGeom>
-                  </pic:spPr>
-                </pic:pic>
-              </a:graphicData>
-            </a:graphic>
-          </wp:anchor>
-        </w:drawing>
-      </w:r>
     </w:p>
     <w:p>
       <w:pPr>
@@ -8678,55 +8895,6 @@
           <w:sz w:val="17"/>
         </w:rPr>
       </w:pPr>
-      <w:r>
-        <w:rPr>
-          <w:noProof/>
-          <w:lang w:val="en-IN" w:eastAsia="en-IN" w:bidi="ar-SA"/>
-        </w:rPr>
-        <w:drawing>
-          <wp:anchor distT="0" distB="0" distL="0" distR="0" simplePos="0" relativeHeight="251649536" behindDoc="1" locked="0" layoutInCell="1" allowOverlap="1">
-            <wp:simplePos x="0" y="0"/>
-            <wp:positionH relativeFrom="page">
-              <wp:posOffset>1143000</wp:posOffset>
-            </wp:positionH>
-            <wp:positionV relativeFrom="paragraph">
-              <wp:posOffset>154512</wp:posOffset>
-            </wp:positionV>
-            <wp:extent cx="5890860" cy="5213985"/>
-            <wp:effectExtent l="0" t="0" r="0" b="0"/>
-            <wp:wrapTopAndBottom/>
-            <wp:docPr id="11" name="image6.png"/>
-            <wp:cNvGraphicFramePr>
-              <a:graphicFrameLocks xmlns:a="http://schemas.openxmlformats.org/drawingml/2006/main" noChangeAspect="1"/>
-            </wp:cNvGraphicFramePr>
-            <a:graphic xmlns:a="http://schemas.openxmlformats.org/drawingml/2006/main">
-              <a:graphicData uri="http://schemas.openxmlformats.org/drawingml/2006/picture">
-                <pic:pic xmlns:pic="http://schemas.openxmlformats.org/drawingml/2006/picture">
-                  <pic:nvPicPr>
-                    <pic:cNvPr id="12" name="image6.png"/>
-                    <pic:cNvPicPr/>
-                  </pic:nvPicPr>
-                  <pic:blipFill>
-                    <a:blip r:embed="rId19" cstate="print"/>
-                    <a:stretch>
-                      <a:fillRect/>
-                    </a:stretch>
-                  </pic:blipFill>
-                  <pic:spPr>
-                    <a:xfrm>
-                      <a:off x="0" y="0"/>
-                      <a:ext cx="5890860" cy="5213985"/>
-                    </a:xfrm>
-                    <a:prstGeom prst="rect">
-                      <a:avLst/>
-                    </a:prstGeom>
-                  </pic:spPr>
-                </pic:pic>
-              </a:graphicData>
-            </a:graphic>
-          </wp:anchor>
-        </w:drawing>
-      </w:r>
     </w:p>
     <w:p>
       <w:pPr>
@@ -8906,55 +9074,6 @@
           <w:sz w:val="22"/>
         </w:rPr>
       </w:pPr>
-      <w:r>
-        <w:rPr>
-          <w:noProof/>
-          <w:lang w:val="en-IN" w:eastAsia="en-IN" w:bidi="ar-SA"/>
-        </w:rPr>
-        <w:drawing>
-          <wp:anchor distT="0" distB="0" distL="0" distR="0" simplePos="0" relativeHeight="251650560" behindDoc="1" locked="0" layoutInCell="1" allowOverlap="1">
-            <wp:simplePos x="0" y="0"/>
-            <wp:positionH relativeFrom="page">
-              <wp:posOffset>1143000</wp:posOffset>
-            </wp:positionH>
-            <wp:positionV relativeFrom="paragraph">
-              <wp:posOffset>190097</wp:posOffset>
-            </wp:positionV>
-            <wp:extent cx="5900351" cy="6502146"/>
-            <wp:effectExtent l="0" t="0" r="0" b="0"/>
-            <wp:wrapTopAndBottom/>
-            <wp:docPr id="13" name="image7.png"/>
-            <wp:cNvGraphicFramePr>
-              <a:graphicFrameLocks xmlns:a="http://schemas.openxmlformats.org/drawingml/2006/main" noChangeAspect="1"/>
-            </wp:cNvGraphicFramePr>
-            <a:graphic xmlns:a="http://schemas.openxmlformats.org/drawingml/2006/main">
-              <a:graphicData uri="http://schemas.openxmlformats.org/drawingml/2006/picture">
-                <pic:pic xmlns:pic="http://schemas.openxmlformats.org/drawingml/2006/picture">
-                  <pic:nvPicPr>
-                    <pic:cNvPr id="14" name="image7.png"/>
-                    <pic:cNvPicPr/>
-                  </pic:nvPicPr>
-                  <pic:blipFill>
-                    <a:blip r:embed="rId20" cstate="print"/>
-                    <a:stretch>
-                      <a:fillRect/>
-                    </a:stretch>
-                  </pic:blipFill>
-                  <pic:spPr>
-                    <a:xfrm>
-                      <a:off x="0" y="0"/>
-                      <a:ext cx="5900351" cy="6502146"/>
-                    </a:xfrm>
-                    <a:prstGeom prst="rect">
-                      <a:avLst/>
-                    </a:prstGeom>
-                  </pic:spPr>
-                </pic:pic>
-              </a:graphicData>
-            </a:graphic>
-          </wp:anchor>
-        </w:drawing>
-      </w:r>
     </w:p>
     <w:p>
       <w:pPr>
@@ -9131,55 +9250,6 @@
           <w:sz w:val="22"/>
         </w:rPr>
       </w:pPr>
-      <w:r>
-        <w:rPr>
-          <w:noProof/>
-          <w:lang w:val="en-IN" w:eastAsia="en-IN" w:bidi="ar-SA"/>
-        </w:rPr>
-        <w:drawing>
-          <wp:anchor distT="0" distB="0" distL="0" distR="0" simplePos="0" relativeHeight="251651584" behindDoc="1" locked="0" layoutInCell="1" allowOverlap="1">
-            <wp:simplePos x="0" y="0"/>
-            <wp:positionH relativeFrom="page">
-              <wp:posOffset>1143000</wp:posOffset>
-            </wp:positionH>
-            <wp:positionV relativeFrom="paragraph">
-              <wp:posOffset>190097</wp:posOffset>
-            </wp:positionV>
-            <wp:extent cx="5625897" cy="6011418"/>
-            <wp:effectExtent l="0" t="0" r="0" b="0"/>
-            <wp:wrapTopAndBottom/>
-            <wp:docPr id="15" name="image8.png"/>
-            <wp:cNvGraphicFramePr>
-              <a:graphicFrameLocks xmlns:a="http://schemas.openxmlformats.org/drawingml/2006/main" noChangeAspect="1"/>
-            </wp:cNvGraphicFramePr>
-            <a:graphic xmlns:a="http://schemas.openxmlformats.org/drawingml/2006/main">
-              <a:graphicData uri="http://schemas.openxmlformats.org/drawingml/2006/picture">
-                <pic:pic xmlns:pic="http://schemas.openxmlformats.org/drawingml/2006/picture">
-                  <pic:nvPicPr>
-                    <pic:cNvPr id="16" name="image8.png"/>
-                    <pic:cNvPicPr/>
-                  </pic:nvPicPr>
-                  <pic:blipFill>
-                    <a:blip r:embed="rId21" cstate="print"/>
-                    <a:stretch>
-                      <a:fillRect/>
-                    </a:stretch>
-                  </pic:blipFill>
-                  <pic:spPr>
-                    <a:xfrm>
-                      <a:off x="0" y="0"/>
-                      <a:ext cx="5625897" cy="6011418"/>
-                    </a:xfrm>
-                    <a:prstGeom prst="rect">
-                      <a:avLst/>
-                    </a:prstGeom>
-                  </pic:spPr>
-                </pic:pic>
-              </a:graphicData>
-            </a:graphic>
-          </wp:anchor>
-        </w:drawing>
-      </w:r>
     </w:p>
     <w:sectPr>
       <w:pgSz w:w="12240" w:h="15840"/>
@@ -9197,7 +9267,7 @@
 </file>
 
 <file path=word/endnotes.xml><?xml version="1.0" encoding="utf-8"?>
-<w:endnotes xmlns:ve="http://schemas.openxmlformats.org/markup-compatibility/2006" xmlns:o="urn:schemas-microsoft-com:office:office" xmlns:r="http://schemas.openxmlformats.org/officeDocument/2006/relationships" xmlns:m="http://schemas.openxmlformats.org/officeDocument/2006/math" xmlns:v="urn:schemas-microsoft-com:vml" xmlns:wp="http://schemas.openxmlformats.org/drawingml/2006/wordprocessingDrawing" xmlns:w10="urn:schemas-microsoft-com:office:word" xmlns:w="http://schemas.openxmlformats.org/wordprocessingml/2006/main" xmlns:wne="http://schemas.microsoft.com/office/word/2006/wordml">
+<w:endnotes xmlns:wpc="http://schemas.microsoft.com/office/word/2010/wordprocessingCanvas" xmlns:mc="http://schemas.openxmlformats.org/markup-compatibility/2006" xmlns:o="urn:schemas-microsoft-com:office:office" xmlns:r="http://schemas.openxmlformats.org/officeDocument/2006/relationships" xmlns:m="http://schemas.openxmlformats.org/officeDocument/2006/math" xmlns:v="urn:schemas-microsoft-com:vml" xmlns:wp14="http://schemas.microsoft.com/office/word/2010/wordprocessingDrawing" xmlns:wp="http://schemas.openxmlformats.org/drawingml/2006/wordprocessingDrawing" xmlns:w10="urn:schemas-microsoft-com:office:word" xmlns:w="http://schemas.openxmlformats.org/wordprocessingml/2006/main" xmlns:w14="http://schemas.microsoft.com/office/word/2010/wordml" xmlns:wpg="http://schemas.microsoft.com/office/word/2010/wordprocessingGroup" xmlns:wpi="http://schemas.microsoft.com/office/word/2010/wordprocessingInk" xmlns:wne="http://schemas.microsoft.com/office/word/2006/wordml" xmlns:wps="http://schemas.microsoft.com/office/word/2010/wordprocessingShape" mc:Ignorable="w14 wp14">
   <w:endnote w:type="separator" w:id="-1">
     <w:p>
       <w:r>
@@ -9216,7 +9286,7 @@
 </file>
 
 <file path=word/footer1.xml><?xml version="1.0" encoding="utf-8"?>
-<w:ftr xmlns:ve="http://schemas.openxmlformats.org/markup-compatibility/2006" xmlns:o="urn:schemas-microsoft-com:office:office" xmlns:r="http://schemas.openxmlformats.org/officeDocument/2006/relationships" xmlns:m="http://schemas.openxmlformats.org/officeDocument/2006/math" xmlns:v="urn:schemas-microsoft-com:vml" xmlns:wp="http://schemas.openxmlformats.org/drawingml/2006/wordprocessingDrawing" xmlns:w10="urn:schemas-microsoft-com:office:word" xmlns:w="http://schemas.openxmlformats.org/wordprocessingml/2006/main" xmlns:wne="http://schemas.microsoft.com/office/word/2006/wordml">
+<w:ftr xmlns:wpc="http://schemas.microsoft.com/office/word/2010/wordprocessingCanvas" xmlns:mc="http://schemas.openxmlformats.org/markup-compatibility/2006" xmlns:o="urn:schemas-microsoft-com:office:office" xmlns:r="http://schemas.openxmlformats.org/officeDocument/2006/relationships" xmlns:m="http://schemas.openxmlformats.org/officeDocument/2006/math" xmlns:v="urn:schemas-microsoft-com:vml" xmlns:wp14="http://schemas.microsoft.com/office/word/2010/wordprocessingDrawing" xmlns:wp="http://schemas.openxmlformats.org/drawingml/2006/wordprocessingDrawing" xmlns:w10="urn:schemas-microsoft-com:office:word" xmlns:w="http://schemas.openxmlformats.org/wordprocessingml/2006/main" xmlns:w14="http://schemas.microsoft.com/office/word/2010/wordml" xmlns:wpg="http://schemas.microsoft.com/office/word/2010/wordprocessingGroup" xmlns:wpi="http://schemas.microsoft.com/office/word/2010/wordprocessingInk" xmlns:wne="http://schemas.microsoft.com/office/word/2006/wordml" xmlns:wps="http://schemas.microsoft.com/office/word/2010/wordprocessingShape" mc:Ignorable="w14 wp14">
   <w:p>
     <w:pPr>
       <w:pStyle w:val="BodyText"/>
@@ -9267,7 +9337,7 @@
                     <w:color w:val="000009"/>
                     <w:sz w:val="20"/>
                   </w:rPr>
-                  <w:t>i</w:t>
+                  <w:t>ii</w:t>
                 </w:r>
                 <w:r>
                   <w:fldChar w:fldCharType="end"/>
@@ -9284,7 +9354,7 @@
 </file>
 
 <file path=word/footer2.xml><?xml version="1.0" encoding="utf-8"?>
-<w:ftr xmlns:ve="http://schemas.openxmlformats.org/markup-compatibility/2006" xmlns:o="urn:schemas-microsoft-com:office:office" xmlns:r="http://schemas.openxmlformats.org/officeDocument/2006/relationships" xmlns:m="http://schemas.openxmlformats.org/officeDocument/2006/math" xmlns:v="urn:schemas-microsoft-com:vml" xmlns:wp="http://schemas.openxmlformats.org/drawingml/2006/wordprocessingDrawing" xmlns:w10="urn:schemas-microsoft-com:office:word" xmlns:w="http://schemas.openxmlformats.org/wordprocessingml/2006/main" xmlns:wne="http://schemas.microsoft.com/office/word/2006/wordml">
+<w:ftr xmlns:wpc="http://schemas.microsoft.com/office/word/2010/wordprocessingCanvas" xmlns:mc="http://schemas.openxmlformats.org/markup-compatibility/2006" xmlns:o="urn:schemas-microsoft-com:office:office" xmlns:r="http://schemas.openxmlformats.org/officeDocument/2006/relationships" xmlns:m="http://schemas.openxmlformats.org/officeDocument/2006/math" xmlns:v="urn:schemas-microsoft-com:vml" xmlns:wp14="http://schemas.microsoft.com/office/word/2010/wordprocessingDrawing" xmlns:wp="http://schemas.openxmlformats.org/drawingml/2006/wordprocessingDrawing" xmlns:w10="urn:schemas-microsoft-com:office:word" xmlns:w="http://schemas.openxmlformats.org/wordprocessingml/2006/main" xmlns:w14="http://schemas.microsoft.com/office/word/2010/wordml" xmlns:wpg="http://schemas.microsoft.com/office/word/2010/wordprocessingGroup" xmlns:wpi="http://schemas.microsoft.com/office/word/2010/wordprocessingInk" xmlns:wne="http://schemas.microsoft.com/office/word/2006/wordml" xmlns:wps="http://schemas.microsoft.com/office/word/2010/wordprocessingShape" mc:Ignorable="w14 wp14">
   <w:p>
     <w:pPr>
       <w:pStyle w:val="BodyText"/>
@@ -9300,7 +9370,7 @@
           <v:path gradientshapeok="t" o:connecttype="rect"/>
         </v:shapetype>
         <v:shape id="_x0000_s2049" type="#_x0000_t202" style="position:absolute;margin-left:528.15pt;margin-top:731.8pt;width:14.1pt;height:13.05pt;z-index:-17584;mso-position-horizontal-relative:page;mso-position-vertical-relative:page" filled="f" stroked="f">
-          <v:textbox inset="0,0,0,0">
+          <v:textbox style="mso-next-textbox:#_x0000_s2049" inset="0,0,0,0">
             <w:txbxContent>
               <w:p>
                 <w:pPr>
@@ -9335,7 +9405,7 @@
                     <w:color w:val="000009"/>
                     <w:sz w:val="20"/>
                   </w:rPr>
-                  <w:t>3</w:t>
+                  <w:t>5</w:t>
                 </w:r>
                 <w:r>
                   <w:fldChar w:fldCharType="end"/>
@@ -9352,7 +9422,7 @@
 </file>
 
 <file path=word/footnotes.xml><?xml version="1.0" encoding="utf-8"?>
-<w:footnotes xmlns:ve="http://schemas.openxmlformats.org/markup-compatibility/2006" xmlns:o="urn:schemas-microsoft-com:office:office" xmlns:r="http://schemas.openxmlformats.org/officeDocument/2006/relationships" xmlns:m="http://schemas.openxmlformats.org/officeDocument/2006/math" xmlns:v="urn:schemas-microsoft-com:vml" xmlns:wp="http://schemas.openxmlformats.org/drawingml/2006/wordprocessingDrawing" xmlns:w10="urn:schemas-microsoft-com:office:word" xmlns:w="http://schemas.openxmlformats.org/wordprocessingml/2006/main" xmlns:wne="http://schemas.microsoft.com/office/word/2006/wordml">
+<w:footnotes xmlns:wpc="http://schemas.microsoft.com/office/word/2010/wordprocessingCanvas" xmlns:mc="http://schemas.openxmlformats.org/markup-compatibility/2006" xmlns:o="urn:schemas-microsoft-com:office:office" xmlns:r="http://schemas.openxmlformats.org/officeDocument/2006/relationships" xmlns:m="http://schemas.openxmlformats.org/officeDocument/2006/math" xmlns:v="urn:schemas-microsoft-com:vml" xmlns:wp14="http://schemas.microsoft.com/office/word/2010/wordprocessingDrawing" xmlns:wp="http://schemas.openxmlformats.org/drawingml/2006/wordprocessingDrawing" xmlns:w10="urn:schemas-microsoft-com:office:word" xmlns:w="http://schemas.openxmlformats.org/wordprocessingml/2006/main" xmlns:w14="http://schemas.microsoft.com/office/word/2010/wordml" xmlns:wpg="http://schemas.microsoft.com/office/word/2010/wordprocessingGroup" xmlns:wpi="http://schemas.microsoft.com/office/word/2010/wordprocessingInk" xmlns:wne="http://schemas.microsoft.com/office/word/2006/wordml" xmlns:wps="http://schemas.microsoft.com/office/word/2010/wordprocessingShape" mc:Ignorable="w14 wp14">
   <w:footnote w:type="separator" w:id="-1">
     <w:p>
       <w:r>
@@ -9370,8 +9440,18 @@
 </w:footnotes>
 </file>
 
+<file path=word/header1.xml><?xml version="1.0" encoding="utf-8"?>
+<w:hdr xmlns:wpc="http://schemas.microsoft.com/office/word/2010/wordprocessingCanvas" xmlns:mc="http://schemas.openxmlformats.org/markup-compatibility/2006" xmlns:o="urn:schemas-microsoft-com:office:office" xmlns:r="http://schemas.openxmlformats.org/officeDocument/2006/relationships" xmlns:m="http://schemas.openxmlformats.org/officeDocument/2006/math" xmlns:v="urn:schemas-microsoft-com:vml" xmlns:wp14="http://schemas.microsoft.com/office/word/2010/wordprocessingDrawing" xmlns:wp="http://schemas.openxmlformats.org/drawingml/2006/wordprocessingDrawing" xmlns:w10="urn:schemas-microsoft-com:office:word" xmlns:w="http://schemas.openxmlformats.org/wordprocessingml/2006/main" xmlns:w14="http://schemas.microsoft.com/office/word/2010/wordml" xmlns:wpg="http://schemas.microsoft.com/office/word/2010/wordprocessingGroup" xmlns:wpi="http://schemas.microsoft.com/office/word/2010/wordprocessingInk" xmlns:wne="http://schemas.microsoft.com/office/word/2006/wordml" xmlns:wps="http://schemas.microsoft.com/office/word/2010/wordprocessingShape" mc:Ignorable="w14 wp14">
+  <w:p>
+    <w:pPr>
+      <w:pStyle w:val="Header"/>
+    </w:pPr>
+  </w:p>
+</w:hdr>
+</file>
+
 <file path=word/numbering.xml><?xml version="1.0" encoding="utf-8"?>
-<w:numbering xmlns:ve="http://schemas.openxmlformats.org/markup-compatibility/2006" xmlns:o="urn:schemas-microsoft-com:office:office" xmlns:r="http://schemas.openxmlformats.org/officeDocument/2006/relationships" xmlns:m="http://schemas.openxmlformats.org/officeDocument/2006/math" xmlns:v="urn:schemas-microsoft-com:vml" xmlns:wp="http://schemas.openxmlformats.org/drawingml/2006/wordprocessingDrawing" xmlns:w10="urn:schemas-microsoft-com:office:word" xmlns:w="http://schemas.openxmlformats.org/wordprocessingml/2006/main" xmlns:wne="http://schemas.microsoft.com/office/word/2006/wordml">
+<w:numbering xmlns:wpc="http://schemas.microsoft.com/office/word/2010/wordprocessingCanvas" xmlns:mc="http://schemas.openxmlformats.org/markup-compatibility/2006" xmlns:o="urn:schemas-microsoft-com:office:office" xmlns:r="http://schemas.openxmlformats.org/officeDocument/2006/relationships" xmlns:m="http://schemas.openxmlformats.org/officeDocument/2006/math" xmlns:v="urn:schemas-microsoft-com:vml" xmlns:wp14="http://schemas.microsoft.com/office/word/2010/wordprocessingDrawing" xmlns:wp="http://schemas.openxmlformats.org/drawingml/2006/wordprocessingDrawing" xmlns:w10="urn:schemas-microsoft-com:office:word" xmlns:w="http://schemas.openxmlformats.org/wordprocessingml/2006/main" xmlns:w14="http://schemas.microsoft.com/office/word/2010/wordml" xmlns:wpg="http://schemas.microsoft.com/office/word/2010/wordprocessingGroup" xmlns:wpi="http://schemas.microsoft.com/office/word/2010/wordprocessingInk" xmlns:wne="http://schemas.microsoft.com/office/word/2006/wordml" xmlns:wps="http://schemas.microsoft.com/office/word/2010/wordprocessingShape" mc:Ignorable="w14 wp14">
   <w:abstractNum w:abstractNumId="0">
     <w:nsid w:val="15064068"/>
     <w:multiLevelType w:val="hybridMultilevel"/>
@@ -9487,6 +9567,135 @@
     </w:lvl>
   </w:abstractNum>
   <w:abstractNum w:abstractNumId="1">
+    <w:nsid w:val="1BB1044E"/>
+    <w:multiLevelType w:val="multilevel"/>
+    <w:tmpl w:val="E92CEC3A"/>
+    <w:lvl w:ilvl="0">
+      <w:start w:val="1"/>
+      <w:numFmt w:val="decimal"/>
+      <w:lvlText w:val="%1."/>
+      <w:lvlJc w:val="left"/>
+      <w:pPr>
+        <w:ind w:left="501" w:hanging="281"/>
+      </w:pPr>
+      <w:rPr>
+        <w:rFonts w:ascii="Times New Roman" w:eastAsia="Times New Roman" w:hAnsi="Times New Roman" w:cs="Times New Roman" w:hint="default"/>
+        <w:b/>
+        <w:bCs/>
+        <w:color w:val="000009"/>
+        <w:spacing w:val="0"/>
+        <w:w w:val="100"/>
+        <w:sz w:val="28"/>
+        <w:szCs w:val="28"/>
+        <w:lang w:val="en-US" w:eastAsia="en-US" w:bidi="en-US"/>
+      </w:rPr>
+    </w:lvl>
+    <w:lvl w:ilvl="1">
+      <w:start w:val="1"/>
+      <w:numFmt w:val="decimal"/>
+      <w:lvlText w:val="%1.%2"/>
+      <w:lvlJc w:val="left"/>
+      <w:pPr>
+        <w:ind w:left="521" w:hanging="301"/>
+      </w:pPr>
+      <w:rPr>
+        <w:rFonts w:hint="default"/>
+        <w:b/>
+        <w:bCs/>
+        <w:w w:val="100"/>
+        <w:lang w:val="en-US" w:eastAsia="en-US" w:bidi="en-US"/>
+      </w:rPr>
+    </w:lvl>
+    <w:lvl w:ilvl="2">
+      <w:numFmt w:val="bullet"/>
+      <w:lvlText w:val=""/>
+      <w:lvlJc w:val="left"/>
+      <w:pPr>
+        <w:ind w:left="940" w:hanging="301"/>
+      </w:pPr>
+      <w:rPr>
+        <w:rFonts w:hint="default"/>
+        <w:w w:val="100"/>
+        <w:lang w:val="en-US" w:eastAsia="en-US" w:bidi="en-US"/>
+      </w:rPr>
+    </w:lvl>
+    <w:lvl w:ilvl="3">
+      <w:numFmt w:val="bullet"/>
+      <w:lvlText w:val="o"/>
+      <w:lvlJc w:val="left"/>
+      <w:pPr>
+        <w:ind w:left="1660" w:hanging="301"/>
+      </w:pPr>
+      <w:rPr>
+        <w:rFonts w:ascii="Courier New" w:eastAsia="Courier New" w:hAnsi="Courier New" w:cs="Courier New" w:hint="default"/>
+        <w:w w:val="100"/>
+        <w:sz w:val="24"/>
+        <w:szCs w:val="24"/>
+        <w:lang w:val="en-US" w:eastAsia="en-US" w:bidi="en-US"/>
+      </w:rPr>
+    </w:lvl>
+    <w:lvl w:ilvl="4">
+      <w:numFmt w:val="bullet"/>
+      <w:lvlText w:val="•"/>
+      <w:lvlJc w:val="left"/>
+      <w:pPr>
+        <w:ind w:left="1660" w:hanging="301"/>
+      </w:pPr>
+      <w:rPr>
+        <w:rFonts w:hint="default"/>
+        <w:lang w:val="en-US" w:eastAsia="en-US" w:bidi="en-US"/>
+      </w:rPr>
+    </w:lvl>
+    <w:lvl w:ilvl="5">
+      <w:numFmt w:val="bullet"/>
+      <w:lvlText w:val="•"/>
+      <w:lvlJc w:val="left"/>
+      <w:pPr>
+        <w:ind w:left="3060" w:hanging="301"/>
+      </w:pPr>
+      <w:rPr>
+        <w:rFonts w:hint="default"/>
+        <w:lang w:val="en-US" w:eastAsia="en-US" w:bidi="en-US"/>
+      </w:rPr>
+    </w:lvl>
+    <w:lvl w:ilvl="6">
+      <w:numFmt w:val="bullet"/>
+      <w:lvlText w:val="•"/>
+      <w:lvlJc w:val="left"/>
+      <w:pPr>
+        <w:ind w:left="4460" w:hanging="301"/>
+      </w:pPr>
+      <w:rPr>
+        <w:rFonts w:hint="default"/>
+        <w:lang w:val="en-US" w:eastAsia="en-US" w:bidi="en-US"/>
+      </w:rPr>
+    </w:lvl>
+    <w:lvl w:ilvl="7">
+      <w:numFmt w:val="bullet"/>
+      <w:lvlText w:val="•"/>
+      <w:lvlJc w:val="left"/>
+      <w:pPr>
+        <w:ind w:left="5860" w:hanging="301"/>
+      </w:pPr>
+      <w:rPr>
+        <w:rFonts w:hint="default"/>
+        <w:lang w:val="en-US" w:eastAsia="en-US" w:bidi="en-US"/>
+      </w:rPr>
+    </w:lvl>
+    <w:lvl w:ilvl="8">
+      <w:numFmt w:val="bullet"/>
+      <w:lvlText w:val="•"/>
+      <w:lvlJc w:val="left"/>
+      <w:pPr>
+        <w:ind w:left="7260" w:hanging="301"/>
+      </w:pPr>
+      <w:rPr>
+        <w:rFonts w:hint="default"/>
+        <w:lang w:val="en-US" w:eastAsia="en-US" w:bidi="en-US"/>
+      </w:rPr>
+    </w:lvl>
+  </w:abstractNum>
+  <w:abstractNum w:abstractNumId="2">
     <w:nsid w:val="1CC146BF"/>
     <w:multiLevelType w:val="hybridMultilevel"/>
     <w:tmpl w:val="A2922990"/>
@@ -9603,7 +9812,7 @@
       </w:rPr>
     </w:lvl>
   </w:abstractNum>
-  <w:abstractNum w:abstractNumId="2">
+  <w:abstractNum w:abstractNumId="3">
     <w:nsid w:val="1CFC2C1C"/>
     <w:multiLevelType w:val="hybridMultilevel"/>
     <w:tmpl w:val="D42C40F8"/>
@@ -9720,7 +9929,7 @@
       </w:rPr>
     </w:lvl>
   </w:abstractNum>
-  <w:abstractNum w:abstractNumId="3">
+  <w:abstractNum w:abstractNumId="4">
     <w:nsid w:val="1F2C23DA"/>
     <w:multiLevelType w:val="multilevel"/>
     <w:tmpl w:val="13A01EC6"/>
@@ -9833,7 +10042,7 @@
       </w:pPr>
     </w:lvl>
   </w:abstractNum>
-  <w:abstractNum w:abstractNumId="4">
+  <w:abstractNum w:abstractNumId="5">
     <w:nsid w:val="27720AF1"/>
     <w:multiLevelType w:val="multilevel"/>
     <w:tmpl w:val="9D14835E"/>
@@ -9960,7 +10169,7 @@
       </w:rPr>
     </w:lvl>
   </w:abstractNum>
-  <w:abstractNum w:abstractNumId="5">
+  <w:abstractNum w:abstractNumId="6">
     <w:nsid w:val="34530872"/>
     <w:multiLevelType w:val="hybridMultilevel"/>
     <w:tmpl w:val="62CEF0D6"/>
@@ -10073,7 +10282,129 @@
       </w:rPr>
     </w:lvl>
   </w:abstractNum>
-  <w:abstractNum w:abstractNumId="6">
+  <w:abstractNum w:abstractNumId="7">
+    <w:nsid w:val="43F546C5"/>
+    <w:multiLevelType w:val="multilevel"/>
+    <w:tmpl w:val="B1EAF3B8"/>
+    <w:lvl w:ilvl="0">
+      <w:start w:val="5"/>
+      <w:numFmt w:val="decimal"/>
+      <w:lvlText w:val="%1"/>
+      <w:lvlJc w:val="left"/>
+      <w:pPr>
+        <w:ind w:left="760" w:hanging="540"/>
+      </w:pPr>
+      <w:rPr>
+        <w:rFonts w:hint="default"/>
+        <w:lang w:val="en-US" w:eastAsia="en-US" w:bidi="en-US"/>
+      </w:rPr>
+    </w:lvl>
+    <w:lvl w:ilvl="1">
+      <w:start w:val="3"/>
+      <w:numFmt w:val="decimal"/>
+      <w:lvlText w:val="%1.%2"/>
+      <w:lvlJc w:val="left"/>
+      <w:pPr>
+        <w:ind w:left="760" w:hanging="540"/>
+      </w:pPr>
+      <w:rPr>
+        <w:rFonts w:hint="default"/>
+        <w:lang w:val="en-US" w:eastAsia="en-US" w:bidi="en-US"/>
+      </w:rPr>
+    </w:lvl>
+    <w:lvl w:ilvl="2">
+      <w:start w:val="2"/>
+      <w:numFmt w:val="decimal"/>
+      <w:lvlText w:val="%1.%2.%3"/>
+      <w:lvlJc w:val="left"/>
+      <w:pPr>
+        <w:ind w:left="760" w:hanging="540"/>
+      </w:pPr>
+      <w:rPr>
+        <w:rFonts w:ascii="Times New Roman" w:eastAsia="Times New Roman" w:hAnsi="Times New Roman" w:cs="Times New Roman" w:hint="default"/>
+        <w:b/>
+        <w:bCs/>
+        <w:spacing w:val="-2"/>
+        <w:w w:val="99"/>
+        <w:sz w:val="24"/>
+        <w:szCs w:val="24"/>
+        <w:lang w:val="en-US" w:eastAsia="en-US" w:bidi="en-US"/>
+      </w:rPr>
+    </w:lvl>
+    <w:lvl w:ilvl="3">
+      <w:numFmt w:val="bullet"/>
+      <w:lvlText w:val="•"/>
+      <w:lvlJc w:val="left"/>
+      <w:pPr>
+        <w:ind w:left="3550" w:hanging="540"/>
+      </w:pPr>
+      <w:rPr>
+        <w:rFonts w:hint="default"/>
+        <w:lang w:val="en-US" w:eastAsia="en-US" w:bidi="en-US"/>
+      </w:rPr>
+    </w:lvl>
+    <w:lvl w:ilvl="4">
+      <w:numFmt w:val="bullet"/>
+      <w:lvlText w:val="•"/>
+      <w:lvlJc w:val="left"/>
+      <w:pPr>
+        <w:ind w:left="4480" w:hanging="540"/>
+      </w:pPr>
+      <w:rPr>
+        <w:rFonts w:hint="default"/>
+        <w:lang w:val="en-US" w:eastAsia="en-US" w:bidi="en-US"/>
+      </w:rPr>
+    </w:lvl>
+    <w:lvl w:ilvl="5">
+      <w:numFmt w:val="bullet"/>
+      <w:lvlText w:val="•"/>
+      <w:lvlJc w:val="left"/>
+      <w:pPr>
+        <w:ind w:left="5410" w:hanging="540"/>
+      </w:pPr>
+      <w:rPr>
+        <w:rFonts w:hint="default"/>
+        <w:lang w:val="en-US" w:eastAsia="en-US" w:bidi="en-US"/>
+      </w:rPr>
+    </w:lvl>
+    <w:lvl w:ilvl="6">
+      <w:numFmt w:val="bullet"/>
+      <w:lvlText w:val="•"/>
+      <w:lvlJc w:val="left"/>
+      <w:pPr>
+        <w:ind w:left="6340" w:hanging="540"/>
+      </w:pPr>
+      <w:rPr>
+        <w:rFonts w:hint="default"/>
+        <w:lang w:val="en-US" w:eastAsia="en-US" w:bidi="en-US"/>
+      </w:rPr>
+    </w:lvl>
+    <w:lvl w:ilvl="7">
+      <w:numFmt w:val="bullet"/>
+      <w:lvlText w:val="•"/>
+      <w:lvlJc w:val="left"/>
+      <w:pPr>
+        <w:ind w:left="7270" w:hanging="540"/>
+      </w:pPr>
+      <w:rPr>
+        <w:rFonts w:hint="default"/>
+        <w:lang w:val="en-US" w:eastAsia="en-US" w:bidi="en-US"/>
+      </w:rPr>
+    </w:lvl>
+    <w:lvl w:ilvl="8">
+      <w:numFmt w:val="bullet"/>
+      <w:lvlText w:val="•"/>
+      <w:lvlJc w:val="left"/>
+      <w:pPr>
+        <w:ind w:left="8200" w:hanging="540"/>
+      </w:pPr>
+      <w:rPr>
+        <w:rFonts w:hint="default"/>
+        <w:lang w:val="en-US" w:eastAsia="en-US" w:bidi="en-US"/>
+      </w:rPr>
+    </w:lvl>
+  </w:abstractNum>
+  <w:abstractNum w:abstractNumId="8">
     <w:nsid w:val="45910669"/>
     <w:multiLevelType w:val="multilevel"/>
     <w:tmpl w:val="5220F24E"/>
@@ -10194,7 +10525,134 @@
       </w:rPr>
     </w:lvl>
   </w:abstractNum>
-  <w:abstractNum w:abstractNumId="7">
+  <w:abstractNum w:abstractNumId="9">
+    <w:nsid w:val="46E7466E"/>
+    <w:multiLevelType w:val="multilevel"/>
+    <w:tmpl w:val="640EDBF4"/>
+    <w:lvl w:ilvl="0">
+      <w:start w:val="4"/>
+      <w:numFmt w:val="decimal"/>
+      <w:lvlText w:val="%1"/>
+      <w:lvlJc w:val="left"/>
+      <w:pPr>
+        <w:ind w:left="760" w:hanging="540"/>
+      </w:pPr>
+      <w:rPr>
+        <w:rFonts w:hint="default"/>
+        <w:lang w:val="en-US" w:eastAsia="en-US" w:bidi="en-US"/>
+      </w:rPr>
+    </w:lvl>
+    <w:lvl w:ilvl="1">
+      <w:start w:val="2"/>
+      <w:numFmt w:val="decimal"/>
+      <w:lvlText w:val="%1.%2"/>
+      <w:lvlJc w:val="left"/>
+      <w:pPr>
+        <w:ind w:left="760" w:hanging="540"/>
+      </w:pPr>
+      <w:rPr>
+        <w:rFonts w:hint="default"/>
+        <w:lang w:val="en-US" w:eastAsia="en-US" w:bidi="en-US"/>
+      </w:rPr>
+    </w:lvl>
+    <w:lvl w:ilvl="2">
+      <w:start w:val="1"/>
+      <w:numFmt w:val="decimal"/>
+      <w:lvlText w:val="%1.%2.%3"/>
+      <w:lvlJc w:val="left"/>
+      <w:pPr>
+        <w:ind w:left="760" w:hanging="540"/>
+      </w:pPr>
+      <w:rPr>
+        <w:rFonts w:ascii="Times New Roman" w:eastAsia="Times New Roman" w:hAnsi="Times New Roman" w:cs="Times New Roman" w:hint="default"/>
+        <w:b/>
+        <w:bCs/>
+        <w:color w:val="000009"/>
+        <w:spacing w:val="-3"/>
+        <w:w w:val="99"/>
+        <w:sz w:val="24"/>
+        <w:szCs w:val="24"/>
+        <w:lang w:val="en-US" w:eastAsia="en-US" w:bidi="en-US"/>
+      </w:rPr>
+    </w:lvl>
+    <w:lvl w:ilvl="3">
+      <w:numFmt w:val="bullet"/>
+      <w:lvlText w:val="o"/>
+      <w:lvlJc w:val="left"/>
+      <w:pPr>
+        <w:ind w:left="940" w:hanging="360"/>
+      </w:pPr>
+      <w:rPr>
+        <w:rFonts w:ascii="Courier New" w:eastAsia="Courier New" w:hAnsi="Courier New" w:cs="Courier New" w:hint="default"/>
+        <w:color w:val="000009"/>
+        <w:w w:val="100"/>
+        <w:sz w:val="24"/>
+        <w:szCs w:val="24"/>
+        <w:lang w:val="en-US" w:eastAsia="en-US" w:bidi="en-US"/>
+      </w:rPr>
+    </w:lvl>
+    <w:lvl w:ilvl="4">
+      <w:numFmt w:val="bullet"/>
+      <w:lvlText w:val="•"/>
+      <w:lvlJc w:val="left"/>
+      <w:pPr>
+        <w:ind w:left="3980" w:hanging="360"/>
+      </w:pPr>
+      <w:rPr>
+        <w:rFonts w:hint="default"/>
+        <w:lang w:val="en-US" w:eastAsia="en-US" w:bidi="en-US"/>
+      </w:rPr>
+    </w:lvl>
+    <w:lvl w:ilvl="5">
+      <w:numFmt w:val="bullet"/>
+      <w:lvlText w:val="•"/>
+      <w:lvlJc w:val="left"/>
+      <w:pPr>
+        <w:ind w:left="4993" w:hanging="360"/>
+      </w:pPr>
+      <w:rPr>
+        <w:rFonts w:hint="default"/>
+        <w:lang w:val="en-US" w:eastAsia="en-US" w:bidi="en-US"/>
+      </w:rPr>
+    </w:lvl>
+    <w:lvl w:ilvl="6">
+      <w:numFmt w:val="bullet"/>
+      <w:lvlText w:val="•"/>
+      <w:lvlJc w:val="left"/>
+      <w:pPr>
+        <w:ind w:left="6006" w:hanging="360"/>
+      </w:pPr>
+      <w:rPr>
+        <w:rFonts w:hint="default"/>
+        <w:lang w:val="en-US" w:eastAsia="en-US" w:bidi="en-US"/>
+      </w:rPr>
+    </w:lvl>
+    <w:lvl w:ilvl="7">
+      <w:numFmt w:val="bullet"/>
+      <w:lvlText w:val="•"/>
+      <w:lvlJc w:val="left"/>
+      <w:pPr>
+        <w:ind w:left="7020" w:hanging="360"/>
+      </w:pPr>
+      <w:rPr>
+        <w:rFonts w:hint="default"/>
+        <w:lang w:val="en-US" w:eastAsia="en-US" w:bidi="en-US"/>
+      </w:rPr>
+    </w:lvl>
+    <w:lvl w:ilvl="8">
+      <w:numFmt w:val="bullet"/>
+      <w:lvlText w:val="•"/>
+      <w:lvlJc w:val="left"/>
+      <w:pPr>
+        <w:ind w:left="8033" w:hanging="360"/>
+      </w:pPr>
+      <w:rPr>
+        <w:rFonts w:hint="default"/>
+        <w:lang w:val="en-US" w:eastAsia="en-US" w:bidi="en-US"/>
+      </w:rPr>
+    </w:lvl>
+  </w:abstractNum>
+  <w:abstractNum w:abstractNumId="10">
     <w:nsid w:val="502436A4"/>
     <w:multiLevelType w:val="multilevel"/>
     <w:tmpl w:val="63B0B05C"/>
@@ -10323,7 +10781,7 @@
       </w:rPr>
     </w:lvl>
   </w:abstractNum>
-  <w:abstractNum w:abstractNumId="8">
+  <w:abstractNum w:abstractNumId="11">
     <w:nsid w:val="584C229A"/>
     <w:multiLevelType w:val="hybridMultilevel"/>
     <w:tmpl w:val="46909526"/>
@@ -10441,7 +10899,7 @@
       </w:rPr>
     </w:lvl>
   </w:abstractNum>
-  <w:abstractNum w:abstractNumId="9">
+  <w:abstractNum w:abstractNumId="12">
     <w:nsid w:val="62BE6531"/>
     <w:multiLevelType w:val="multilevel"/>
     <w:tmpl w:val="6346D380"/>
@@ -10563,7 +11021,7 @@
       </w:rPr>
     </w:lvl>
   </w:abstractNum>
-  <w:abstractNum w:abstractNumId="10">
+  <w:abstractNum w:abstractNumId="13">
     <w:nsid w:val="6CA71E32"/>
     <w:multiLevelType w:val="hybridMultilevel"/>
     <w:tmpl w:val="41C81070"/>
@@ -10682,7 +11140,7 @@
       </w:rPr>
     </w:lvl>
   </w:abstractNum>
-  <w:abstractNum w:abstractNumId="11">
+  <w:abstractNum w:abstractNumId="14">
     <w:nsid w:val="6FED1BCB"/>
     <w:multiLevelType w:val="multilevel"/>
     <w:tmpl w:val="8F843FC2"/>
@@ -10809,7 +11267,7 @@
       </w:rPr>
     </w:lvl>
   </w:abstractNum>
-  <w:abstractNum w:abstractNumId="12">
+  <w:abstractNum w:abstractNumId="15">
     <w:nsid w:val="7F023CE3"/>
     <w:multiLevelType w:val="multilevel"/>
     <w:tmpl w:val="1C9CDDFA"/>
@@ -10923,49 +11381,58 @@
     </w:lvl>
   </w:abstractNum>
   <w:num w:numId="1">
-    <w:abstractNumId w:val="10"/>
+    <w:abstractNumId w:val="13"/>
   </w:num>
   <w:num w:numId="2">
-    <w:abstractNumId w:val="1"/>
+    <w:abstractNumId w:val="2"/>
   </w:num>
   <w:num w:numId="3">
-    <w:abstractNumId w:val="2"/>
+    <w:abstractNumId w:val="3"/>
   </w:num>
   <w:num w:numId="4">
-    <w:abstractNumId w:val="9"/>
+    <w:abstractNumId w:val="12"/>
   </w:num>
   <w:num w:numId="5">
-    <w:abstractNumId w:val="11"/>
+    <w:abstractNumId w:val="14"/>
   </w:num>
   <w:num w:numId="6">
-    <w:abstractNumId w:val="8"/>
+    <w:abstractNumId w:val="11"/>
   </w:num>
   <w:num w:numId="7">
     <w:abstractNumId w:val="0"/>
   </w:num>
   <w:num w:numId="8">
+    <w:abstractNumId w:val="8"/>
+  </w:num>
+  <w:num w:numId="9">
+    <w:abstractNumId w:val="10"/>
+  </w:num>
+  <w:num w:numId="10">
+    <w:abstractNumId w:val="5"/>
+  </w:num>
+  <w:num w:numId="11">
     <w:abstractNumId w:val="6"/>
   </w:num>
-  <w:num w:numId="9">
+  <w:num w:numId="12">
+    <w:abstractNumId w:val="4"/>
+  </w:num>
+  <w:num w:numId="13">
+    <w:abstractNumId w:val="15"/>
+  </w:num>
+  <w:num w:numId="14">
+    <w:abstractNumId w:val="9"/>
+  </w:num>
+  <w:num w:numId="15">
     <w:abstractNumId w:val="7"/>
   </w:num>
-  <w:num w:numId="10">
-    <w:abstractNumId w:val="4"/>
-  </w:num>
-  <w:num w:numId="11">
-    <w:abstractNumId w:val="5"/>
-  </w:num>
-  <w:num w:numId="12">
-    <w:abstractNumId w:val="3"/>
-  </w:num>
-  <w:num w:numId="13">
-    <w:abstractNumId w:val="12"/>
+  <w:num w:numId="16">
+    <w:abstractNumId w:val="1"/>
   </w:num>
 </w:numbering>
 </file>
 
 <file path=word/styles.xml><?xml version="1.0" encoding="utf-8"?>
-<w:styles xmlns:r="http://schemas.openxmlformats.org/officeDocument/2006/relationships" xmlns:w="http://schemas.openxmlformats.org/wordprocessingml/2006/main">
+<w:styles xmlns:mc="http://schemas.openxmlformats.org/markup-compatibility/2006" xmlns:r="http://schemas.openxmlformats.org/officeDocument/2006/relationships" xmlns:w="http://schemas.openxmlformats.org/wordprocessingml/2006/main" xmlns:w14="http://schemas.microsoft.com/office/word/2010/wordml" mc:Ignorable="w14">
   <w:docDefaults>
     <w:rPrDefault>
       <w:rPr>
@@ -10980,6 +11447,402 @@
         <w:widowControl w:val="0"/>
         <w:autoSpaceDE w:val="0"/>
         <w:autoSpaceDN w:val="0"/>
+      </w:pPr>
+    </w:pPrDefault>
+  </w:docDefaults>
+  <w:latentStyles w:defLockedState="0" w:defUIPriority="99" w:defSemiHidden="1" w:defUnhideWhenUsed="1" w:defQFormat="0" w:count="267">
+    <w:lsdException w:name="Normal" w:semiHidden="0" w:uiPriority="0" w:unhideWhenUsed="0" w:qFormat="1"/>
+    <w:lsdException w:name="heading 1" w:semiHidden="0" w:uiPriority="9" w:unhideWhenUsed="0" w:qFormat="1"/>
+    <w:lsdException w:name="heading 2" w:uiPriority="9" w:qFormat="1"/>
+    <w:lsdException w:name="heading 3" w:uiPriority="9" w:qFormat="1"/>
+    <w:lsdException w:name="heading 4" w:uiPriority="9" w:qFormat="1"/>
+    <w:lsdException w:name="heading 5" w:uiPriority="9" w:qFormat="1"/>
+    <w:lsdException w:name="heading 6" w:uiPriority="9" w:qFormat="1"/>
+    <w:lsdException w:name="heading 7" w:uiPriority="9" w:qFormat="1"/>
+    <w:lsdException w:name="heading 8" w:uiPriority="9" w:qFormat="1"/>
+    <w:lsdException w:name="heading 9" w:uiPriority="9" w:qFormat="1"/>
+    <w:lsdException w:name="toc 1" w:uiPriority="39"/>
+    <w:lsdException w:name="toc 2" w:uiPriority="39"/>
+    <w:lsdException w:name="toc 3" w:uiPriority="39"/>
+    <w:lsdException w:name="toc 4" w:uiPriority="39"/>
+    <w:lsdException w:name="toc 5" w:uiPriority="39"/>
+    <w:lsdException w:name="toc 6" w:uiPriority="39"/>
+    <w:lsdException w:name="toc 7" w:uiPriority="39"/>
+    <w:lsdException w:name="toc 8" w:uiPriority="39"/>
+    <w:lsdException w:name="toc 9" w:uiPriority="39"/>
+    <w:lsdException w:name="caption" w:uiPriority="35" w:qFormat="1"/>
+    <w:lsdException w:name="Title" w:semiHidden="0" w:uiPriority="10" w:unhideWhenUsed="0" w:qFormat="1"/>
+    <w:lsdException w:name="Default Paragraph Font" w:uiPriority="1"/>
+    <w:lsdException w:name="Body Text" w:uiPriority="1" w:qFormat="1"/>
+    <w:lsdException w:name="Subtitle" w:semiHidden="0" w:uiPriority="11" w:unhideWhenUsed="0" w:qFormat="1"/>
+    <w:lsdException w:name="Strong" w:semiHidden="0" w:uiPriority="22" w:unhideWhenUsed="0" w:qFormat="1"/>
+    <w:lsdException w:name="Emphasis" w:semiHidden="0" w:uiPriority="20" w:unhideWhenUsed="0" w:qFormat="1"/>
+    <w:lsdException w:name="Table Grid" w:semiHidden="0" w:uiPriority="59" w:unhideWhenUsed="0"/>
+    <w:lsdException w:name="Placeholder Text" w:unhideWhenUsed="0"/>
+    <w:lsdException w:name="No Spacing" w:semiHidden="0" w:uiPriority="1" w:unhideWhenUsed="0" w:qFormat="1"/>
+    <w:lsdException w:name="Light Shading" w:semiHidden="0" w:uiPriority="60" w:unhideWhenUsed="0"/>
+    <w:lsdException w:name="Light List" w:semiHidden="0" w:uiPriority="61" w:unhideWhenUsed="0"/>
+    <w:lsdException w:name="Light Grid" w:semiHidden="0" w:uiPriority="62" w:unhideWhenUsed="0"/>
+    <w:lsdException w:name="Medium Shading 1" w:semiHidden="0" w:uiPriority="63" w:unhideWhenUsed="0"/>
+    <w:lsdException w:name="Medium Shading 2" w:semiHidden="0" w:uiPriority="64" w:unhideWhenUsed="0"/>
+    <w:lsdException w:name="Medium List 1" w:semiHidden="0" w:uiPriority="65" w:unhideWhenUsed="0"/>
+    <w:lsdException w:name="Medium List 2" w:semiHidden="0" w:uiPriority="66" w:unhideWhenUsed="0"/>
+    <w:lsdException w:name="Medium Grid 1" w:semiHidden="0" w:uiPriority="67" w:unhideWhenUsed="0"/>
+    <w:lsdException w:name="Medium Grid 2" w:semiHidden="0" w:uiPriority="68" w:unhideWhenUsed="0"/>
+    <w:lsdException w:name="Medium Grid 3" w:semiHidden="0" w:uiPriority="69" w:unhideWhenUsed="0"/>
+    <w:lsdException w:name="Dark List" w:semiHidden="0" w:uiPriority="70" w:unhideWhenUsed="0"/>
+    <w:lsdException w:name="Colorful Shading" w:semiHidden="0" w:uiPriority="71" w:unhideWhenUsed="0"/>
+    <w:lsdException w:name="Colorful List" w:semiHidden="0" w:uiPriority="72" w:unhideWhenUsed="0"/>
+    <w:lsdException w:name="Colorful Grid" w:semiHidden="0" w:uiPriority="73" w:unhideWhenUsed="0"/>
+    <w:lsdException w:name="Light Shading Accent 1" w:semiHidden="0" w:uiPriority="60" w:unhideWhenUsed="0"/>
+    <w:lsdException w:name="Light List Accent 1" w:semiHidden="0" w:uiPriority="61" w:unhideWhenUsed="0"/>
+    <w:lsdException w:name="Light Grid Accent 1" w:semiHidden="0" w:uiPriority="62" w:unhideWhenUsed="0"/>
+    <w:lsdException w:name="Medium Shading 1 Accent 1" w:semiHidden="0" w:uiPriority="63" w:unhideWhenUsed="0"/>
+    <w:lsdException w:name="Medium Shading 2 Accent 1" w:semiHidden="0" w:uiPriority="64" w:unhideWhenUsed="0"/>
+    <w:lsdException w:name="Medium List 1 Accent 1" w:semiHidden="0" w:uiPriority="65" w:unhideWhenUsed="0"/>
+    <w:lsdException w:name="Revision" w:unhideWhenUsed="0"/>
+    <w:lsdException w:name="List Paragraph" w:semiHidden="0" w:uiPriority="1" w:unhideWhenUsed="0" w:qFormat="1"/>
+    <w:lsdException w:name="Quote" w:semiHidden="0" w:uiPriority="29" w:unhideWhenUsed="0" w:qFormat="1"/>
+    <w:lsdException w:name="Intense Quote" w:semiHidden="0" w:uiPriority="30" w:unhideWhenUsed="0" w:qFormat="1"/>
+    <w:lsdException w:name="Medium List 2 Accent 1" w:semiHidden="0" w:uiPriority="66" w:unhideWhenUsed="0"/>
+    <w:lsdException w:name="Medium Grid 1 Accent 1" w:semiHidden="0" w:uiPriority="67" w:unhideWhenUsed="0"/>
+    <w:lsdException w:name="Medium Grid 2 Accent 1" w:semiHidden="0" w:uiPriority="68" w:unhideWhenUsed="0"/>
+    <w:lsdException w:name="Medium Grid 3 Accent 1" w:semiHidden="0" w:uiPriority="69" w:unhideWhenUsed="0"/>
+    <w:lsdException w:name="Dark List Accent 1" w:semiHidden="0" w:uiPriority="70" w:unhideWhenUsed="0"/>
+    <w:lsdException w:name="Colorful Shading Accent 1" w:semiHidden="0" w:uiPriority="71" w:unhideWhenUsed="0"/>
+    <w:lsdException w:name="Colorful List Accent 1" w:semiHidden="0" w:uiPriority="72" w:unhideWhenUsed="0"/>
+    <w:lsdException w:name="Colorful Grid Accent 1" w:semiHidden="0" w:uiPriority="73" w:unhideWhenUsed="0"/>
+    <w:lsdException w:name="Light Shading Accent 2" w:semiHidden="0" w:uiPriority="60" w:unhideWhenUsed="0"/>
+    <w:lsdException w:name="Light List Accent 2" w:semiHidden="0" w:uiPriority="61" w:unhideWhenUsed="0"/>
+    <w:lsdException w:name="Light Grid Accent 2" w:semiHidden="0" w:uiPriority="62" w:unhideWhenUsed="0"/>
+    <w:lsdException w:name="Medium Shading 1 Accent 2" w:semiHidden="0" w:uiPriority="63" w:unhideWhenUsed="0"/>
+    <w:lsdException w:name="Medium Shading 2 Accent 2" w:semiHidden="0" w:uiPriority="64" w:unhideWhenUsed="0"/>
+    <w:lsdException w:name="Medium List 1 Accent 2" w:semiHidden="0" w:uiPriority="65" w:unhideWhenUsed="0"/>
+    <w:lsdException w:name="Medium List 2 Accent 2" w:semiHidden="0" w:uiPriority="66" w:unhideWhenUsed="0"/>
+    <w:lsdException w:name="Medium Grid 1 Accent 2" w:semiHidden="0" w:uiPriority="67" w:unhideWhenUsed="0"/>
+    <w:lsdException w:name="Medium Grid 2 Accent 2" w:semiHidden="0" w:uiPriority="68" w:unhideWhenUsed="0"/>
+    <w:lsdException w:name="Medium Grid 3 Accent 2" w:semiHidden="0" w:uiPriority="69" w:unhideWhenUsed="0"/>
+    <w:lsdException w:name="Dark List Accent 2" w:semiHidden="0" w:uiPriority="70" w:unhideWhenUsed="0"/>
+    <w:lsdException w:name="Colorful Shading Accent 2" w:semiHidden="0" w:uiPriority="71" w:unhideWhenUsed="0"/>
+    <w:lsdException w:name="Colorful List Accent 2" w:semiHidden="0" w:uiPriority="72" w:unhideWhenUsed="0"/>
+    <w:lsdException w:name="Colorful Grid Accent 2" w:semiHidden="0" w:uiPriority="73" w:unhideWhenUsed="0"/>
+    <w:lsdException w:name="Light Shading Accent 3" w:semiHidden="0" w:uiPriority="60" w:unhideWhenUsed="0"/>
+    <w:lsdException w:name="Light List Accent 3" w:semiHidden="0" w:uiPriority="61" w:unhideWhenUsed="0"/>
+    <w:lsdException w:name="Light Grid Accent 3" w:semiHidden="0" w:uiPriority="62" w:unhideWhenUsed="0"/>
+    <w:lsdException w:name="Medium Shading 1 Accent 3" w:semiHidden="0" w:uiPriority="63" w:unhideWhenUsed="0"/>
+    <w:lsdException w:name="Medium Shading 2 Accent 3" w:semiHidden="0" w:uiPriority="64" w:unhideWhenUsed="0"/>
+    <w:lsdException w:name="Medium List 1 Accent 3" w:semiHidden="0" w:uiPriority="65" w:unhideWhenUsed="0"/>
+    <w:lsdException w:name="Medium List 2 Accent 3" w:semiHidden="0" w:uiPriority="66" w:unhideWhenUsed="0"/>
+    <w:lsdException w:name="Medium Grid 1 Accent 3" w:semiHidden="0" w:uiPriority="67" w:unhideWhenUsed="0"/>
+    <w:lsdException w:name="Medium Grid 2 Accent 3" w:semiHidden="0" w:uiPriority="68" w:unhideWhenUsed="0"/>
+    <w:lsdException w:name="Medium Grid 3 Accent 3" w:semiHidden="0" w:uiPriority="69" w:unhideWhenUsed="0"/>
+    <w:lsdException w:name="Dark List Accent 3" w:semiHidden="0" w:uiPriority="70" w:unhideWhenUsed="0"/>
+    <w:lsdException w:name="Colorful Shading Accent 3" w:semiHidden="0" w:uiPriority="71" w:unhideWhenUsed="0"/>
+    <w:lsdException w:name="Colorful List Accent 3" w:semiHidden="0" w:uiPriority="72" w:unhideWhenUsed="0"/>
+    <w:lsdException w:name="Colorful Grid Accent 3" w:semiHidden="0" w:uiPriority="73" w:unhideWhenUsed="0"/>
+    <w:lsdException w:name="Light Shading Accent 4" w:semiHidden="0" w:uiPriority="60" w:unhideWhenUsed="0"/>
+    <w:lsdException w:name="Light List Accent 4" w:semiHidden="0" w:uiPriority="61" w:unhideWhenUsed="0"/>
+    <w:lsdException w:name="Light Grid Accent 4" w:semiHidden="0" w:uiPriority="62" w:unhideWhenUsed="0"/>
+    <w:lsdException w:name="Medium Shading 1 Accent 4" w:semiHidden="0" w:uiPriority="63" w:unhideWhenUsed="0"/>
+    <w:lsdException w:name="Medium Shading 2 Accent 4" w:semiHidden="0" w:uiPriority="64" w:unhideWhenUsed="0"/>
+    <w:lsdException w:name="Medium List 1 Accent 4" w:semiHidden="0" w:uiPriority="65" w:unhideWhenUsed="0"/>
+    <w:lsdException w:name="Medium List 2 Accent 4" w:semiHidden="0" w:uiPriority="66" w:unhideWhenUsed="0"/>
+    <w:lsdException w:name="Medium Grid 1 Accent 4" w:semiHidden="0" w:uiPriority="67" w:unhideWhenUsed="0"/>
+    <w:lsdException w:name="Medium Grid 2 Accent 4" w:semiHidden="0" w:uiPriority="68" w:unhideWhenUsed="0"/>
+    <w:lsdException w:name="Medium Grid 3 Accent 4" w:semiHidden="0" w:uiPriority="69" w:unhideWhenUsed="0"/>
+    <w:lsdException w:name="Dark List Accent 4" w:semiHidden="0" w:uiPriority="70" w:unhideWhenUsed="0"/>
+    <w:lsdException w:name="Colorful Shading Accent 4" w:semiHidden="0" w:uiPriority="71" w:unhideWhenUsed="0"/>
+    <w:lsdException w:name="Colorful List Accent 4" w:semiHidden="0" w:uiPriority="72" w:unhideWhenUsed="0"/>
+    <w:lsdException w:name="Colorful Grid Accent 4" w:semiHidden="0" w:uiPriority="73" w:unhideWhenUsed="0"/>
+    <w:lsdException w:name="Light Shading Accent 5" w:semiHidden="0" w:uiPriority="60" w:unhideWhenUsed="0"/>
+    <w:lsdException w:name="Light List Accent 5" w:semiHidden="0" w:uiPriority="61" w:unhideWhenUsed="0"/>
+    <w:lsdException w:name="Light Grid Accent 5" w:semiHidden="0" w:uiPriority="62" w:unhideWhenUsed="0"/>
+    <w:lsdException w:name="Medium Shading 1 Accent 5" w:semiHidden="0" w:uiPriority="63" w:unhideWhenUsed="0"/>
+    <w:lsdException w:name="Medium Shading 2 Accent 5" w:semiHidden="0" w:uiPriority="64" w:unhideWhenUsed="0"/>
+    <w:lsdException w:name="Medium List 1 Accent 5" w:semiHidden="0" w:uiPriority="65" w:unhideWhenUsed="0"/>
+    <w:lsdException w:name="Medium List 2 Accent 5" w:semiHidden="0" w:uiPriority="66" w:unhideWhenUsed="0"/>
+    <w:lsdException w:name="Medium Grid 1 Accent 5" w:semiHidden="0" w:uiPriority="67" w:unhideWhenUsed="0"/>
+    <w:lsdException w:name="Medium Grid 2 Accent 5" w:semiHidden="0" w:uiPriority="68" w:unhideWhenUsed="0"/>
+    <w:lsdException w:name="Medium Grid 3 Accent 5" w:semiHidden="0" w:uiPriority="69" w:unhideWhenUsed="0"/>
+    <w:lsdException w:name="Dark List Accent 5" w:semiHidden="0" w:uiPriority="70" w:unhideWhenUsed="0"/>
+    <w:lsdException w:name="Colorful Shading Accent 5" w:semiHidden="0" w:uiPriority="71" w:unhideWhenUsed="0"/>
+    <w:lsdException w:name="Colorful List Accent 5" w:semiHidden="0" w:uiPriority="72" w:unhideWhenUsed="0"/>
+    <w:lsdException w:name="Colorful Grid Accent 5" w:semiHidden="0" w:uiPriority="73" w:unhideWhenUsed="0"/>
+    <w:lsdException w:name="Light Shading Accent 6" w:semiHidden="0" w:uiPriority="60" w:unhideWhenUsed="0"/>
+    <w:lsdException w:name="Light List Accent 6" w:semiHidden="0" w:uiPriority="61" w:unhideWhenUsed="0"/>
+    <w:lsdException w:name="Light Grid Accent 6" w:semiHidden="0" w:uiPriority="62" w:unhideWhenUsed="0"/>
+    <w:lsdException w:name="Medium Shading 1 Accent 6" w:semiHidden="0" w:uiPriority="63" w:unhideWhenUsed="0"/>
+    <w:lsdException w:name="Medium Shading 2 Accent 6" w:semiHidden="0" w:uiPriority="64" w:unhideWhenUsed="0"/>
+    <w:lsdException w:name="Medium List 1 Accent 6" w:semiHidden="0" w:uiPriority="65" w:unhideWhenUsed="0"/>
+    <w:lsdException w:name="Medium List 2 Accent 6" w:semiHidden="0" w:uiPriority="66" w:unhideWhenUsed="0"/>
+    <w:lsdException w:name="Medium Grid 1 Accent 6" w:semiHidden="0" w:uiPriority="67" w:unhideWhenUsed="0"/>
+    <w:lsdException w:name="Medium Grid 2 Accent 6" w:semiHidden="0" w:uiPriority="68" w:unhideWhenUsed="0"/>
+    <w:lsdException w:name="Medium Grid 3 Accent 6" w:semiHidden="0" w:uiPriority="69" w:unhideWhenUsed="0"/>
+    <w:lsdException w:name="Dark List Accent 6" w:semiHidden="0" w:uiPriority="70" w:unhideWhenUsed="0"/>
+    <w:lsdException w:name="Colorful Shading Accent 6" w:semiHidden="0" w:uiPriority="71" w:unhideWhenUsed="0"/>
+    <w:lsdException w:name="Colorful List Accent 6" w:semiHidden="0" w:uiPriority="72" w:unhideWhenUsed="0"/>
+    <w:lsdException w:name="Colorful Grid Accent 6" w:semiHidden="0" w:uiPriority="73" w:unhideWhenUsed="0"/>
+    <w:lsdException w:name="Subtle Emphasis" w:semiHidden="0" w:uiPriority="19" w:unhideWhenUsed="0" w:qFormat="1"/>
+    <w:lsdException w:name="Intense Emphasis" w:semiHidden="0" w:uiPriority="21" w:unhideWhenUsed="0" w:qFormat="1"/>
+    <w:lsdException w:name="Subtle Reference" w:semiHidden="0" w:uiPriority="31" w:unhideWhenUsed="0" w:qFormat="1"/>
+    <w:lsdException w:name="Intense Reference" w:semiHidden="0" w:uiPriority="32" w:unhideWhenUsed="0" w:qFormat="1"/>
+    <w:lsdException w:name="Book Title" w:semiHidden="0" w:uiPriority="33" w:unhideWhenUsed="0" w:qFormat="1"/>
+    <w:lsdException w:name="Bibliography" w:uiPriority="37"/>
+    <w:lsdException w:name="TOC Heading" w:uiPriority="39" w:qFormat="1"/>
+  </w:latentStyles>
+  <w:style w:type="paragraph" w:default="1" w:styleId="Normal">
+    <w:name w:val="Normal"/>
+    <w:uiPriority w:val="1"/>
+    <w:qFormat/>
+    <w:rsid w:val="00732BA9"/>
+    <w:rPr>
+      <w:rFonts w:ascii="Times New Roman" w:eastAsia="Times New Roman" w:hAnsi="Times New Roman" w:cs="Times New Roman"/>
+      <w:lang w:bidi="en-US"/>
+    </w:rPr>
+  </w:style>
+  <w:style w:type="paragraph" w:styleId="Heading1">
+    <w:name w:val="heading 1"/>
+    <w:basedOn w:val="Normal"/>
+    <w:uiPriority w:val="1"/>
+    <w:qFormat/>
+    <w:rsid w:val="00732BA9"/>
+    <w:pPr>
+      <w:ind w:left="501" w:hanging="281"/>
+      <w:outlineLvl w:val="0"/>
+    </w:pPr>
+    <w:rPr>
+      <w:b/>
+      <w:bCs/>
+      <w:sz w:val="28"/>
+      <w:szCs w:val="28"/>
+    </w:rPr>
+  </w:style>
+  <w:style w:type="paragraph" w:styleId="Heading2">
+    <w:name w:val="heading 2"/>
+    <w:basedOn w:val="Normal"/>
+    <w:uiPriority w:val="1"/>
+    <w:qFormat/>
+    <w:rsid w:val="00732BA9"/>
+    <w:pPr>
+      <w:ind w:left="940"/>
+      <w:outlineLvl w:val="1"/>
+    </w:pPr>
+    <w:rPr>
+      <w:b/>
+      <w:bCs/>
+      <w:sz w:val="24"/>
+      <w:szCs w:val="24"/>
+    </w:rPr>
+  </w:style>
+  <w:style w:type="character" w:default="1" w:styleId="DefaultParagraphFont">
+    <w:name w:val="Default Paragraph Font"/>
+    <w:uiPriority w:val="1"/>
+    <w:semiHidden/>
+    <w:unhideWhenUsed/>
+  </w:style>
+  <w:style w:type="table" w:default="1" w:styleId="TableNormal">
+    <w:name w:val="Normal Table"/>
+    <w:uiPriority w:val="99"/>
+    <w:semiHidden/>
+    <w:unhideWhenUsed/>
+    <w:tblPr>
+      <w:tblInd w:w="0" w:type="dxa"/>
+      <w:tblCellMar>
+        <w:top w:w="0" w:type="dxa"/>
+        <w:left w:w="108" w:type="dxa"/>
+        <w:bottom w:w="0" w:type="dxa"/>
+        <w:right w:w="108" w:type="dxa"/>
+      </w:tblCellMar>
+    </w:tblPr>
+  </w:style>
+  <w:style w:type="numbering" w:default="1" w:styleId="NoList">
+    <w:name w:val="No List"/>
+    <w:uiPriority w:val="99"/>
+    <w:semiHidden/>
+    <w:unhideWhenUsed/>
+  </w:style>
+  <w:style w:type="paragraph" w:styleId="TOC1">
+    <w:name w:val="toc 1"/>
+    <w:basedOn w:val="Normal"/>
+    <w:uiPriority w:val="1"/>
+    <w:qFormat/>
+    <w:rsid w:val="00732BA9"/>
+    <w:pPr>
+      <w:spacing w:before="65" w:line="274" w:lineRule="exact"/>
+      <w:ind w:left="520" w:right="235" w:hanging="300"/>
+    </w:pPr>
+    <w:rPr>
+      <w:b/>
+      <w:bCs/>
+      <w:sz w:val="24"/>
+      <w:szCs w:val="24"/>
+    </w:rPr>
+  </w:style>
+  <w:style w:type="paragraph" w:styleId="TOC2">
+    <w:name w:val="toc 2"/>
+    <w:basedOn w:val="Normal"/>
+    <w:uiPriority w:val="1"/>
+    <w:qFormat/>
+    <w:rsid w:val="00732BA9"/>
+    <w:pPr>
+      <w:ind w:left="911" w:right="53" w:hanging="420"/>
+    </w:pPr>
+    <w:rPr>
+      <w:sz w:val="24"/>
+      <w:szCs w:val="24"/>
+    </w:rPr>
+  </w:style>
+  <w:style w:type="paragraph" w:styleId="BodyText">
+    <w:name w:val="Body Text"/>
+    <w:basedOn w:val="Normal"/>
+    <w:link w:val="BodyTextChar"/>
+    <w:uiPriority w:val="1"/>
+    <w:qFormat/>
+    <w:rsid w:val="00732BA9"/>
+    <w:rPr>
+      <w:sz w:val="24"/>
+      <w:szCs w:val="24"/>
+    </w:rPr>
+  </w:style>
+  <w:style w:type="paragraph" w:styleId="ListParagraph">
+    <w:name w:val="List Paragraph"/>
+    <w:basedOn w:val="Normal"/>
+    <w:uiPriority w:val="1"/>
+    <w:qFormat/>
+    <w:rsid w:val="00732BA9"/>
+    <w:pPr>
+      <w:ind w:left="940" w:hanging="360"/>
+    </w:pPr>
+  </w:style>
+  <w:style w:type="paragraph" w:customStyle="1" w:styleId="TableParagraph">
+    <w:name w:val="Table Paragraph"/>
+    <w:basedOn w:val="Normal"/>
+    <w:uiPriority w:val="1"/>
+    <w:qFormat/>
+    <w:rsid w:val="00732BA9"/>
+    <w:pPr>
+      <w:jc w:val="center"/>
+    </w:pPr>
+  </w:style>
+  <w:style w:type="paragraph" w:styleId="BalloonText">
+    <w:name w:val="Balloon Text"/>
+    <w:basedOn w:val="Normal"/>
+    <w:link w:val="BalloonTextChar"/>
+    <w:uiPriority w:val="99"/>
+    <w:semiHidden/>
+    <w:unhideWhenUsed/>
+    <w:rsid w:val="005D7D2D"/>
+    <w:rPr>
+      <w:rFonts w:ascii="Tahoma" w:hAnsi="Tahoma" w:cs="Tahoma"/>
+      <w:sz w:val="16"/>
+      <w:szCs w:val="16"/>
+    </w:rPr>
+  </w:style>
+  <w:style w:type="character" w:customStyle="1" w:styleId="BalloonTextChar">
+    <w:name w:val="Balloon Text Char"/>
+    <w:basedOn w:val="DefaultParagraphFont"/>
+    <w:link w:val="BalloonText"/>
+    <w:uiPriority w:val="99"/>
+    <w:semiHidden/>
+    <w:rsid w:val="005D7D2D"/>
+    <w:rPr>
+      <w:rFonts w:ascii="Tahoma" w:eastAsia="Times New Roman" w:hAnsi="Tahoma" w:cs="Tahoma"/>
+      <w:sz w:val="16"/>
+      <w:szCs w:val="16"/>
+      <w:lang w:bidi="en-US"/>
+    </w:rPr>
+  </w:style>
+  <w:style w:type="character" w:styleId="Hyperlink">
+    <w:name w:val="Hyperlink"/>
+    <w:basedOn w:val="DefaultParagraphFont"/>
+    <w:uiPriority w:val="99"/>
+    <w:unhideWhenUsed/>
+    <w:rsid w:val="005D7D2D"/>
+    <w:rPr>
+      <w:color w:val="0000FF" w:themeColor="hyperlink"/>
+      <w:u w:val="single"/>
+    </w:rPr>
+  </w:style>
+  <w:style w:type="character" w:customStyle="1" w:styleId="BodyTextChar">
+    <w:name w:val="Body Text Char"/>
+    <w:basedOn w:val="DefaultParagraphFont"/>
+    <w:link w:val="BodyText"/>
+    <w:uiPriority w:val="1"/>
+    <w:rsid w:val="00044AB2"/>
+    <w:rPr>
+      <w:rFonts w:ascii="Times New Roman" w:eastAsia="Times New Roman" w:hAnsi="Times New Roman" w:cs="Times New Roman"/>
+      <w:sz w:val="24"/>
+      <w:szCs w:val="24"/>
+      <w:lang w:bidi="en-US"/>
+    </w:rPr>
+  </w:style>
+  <w:style w:type="paragraph" w:styleId="Header">
+    <w:name w:val="header"/>
+    <w:basedOn w:val="Normal"/>
+    <w:link w:val="HeaderChar"/>
+    <w:uiPriority w:val="99"/>
+    <w:unhideWhenUsed/>
+    <w:rsid w:val="00491BA5"/>
+    <w:pPr>
+      <w:tabs>
+        <w:tab w:val="center" w:pos="4680"/>
+        <w:tab w:val="right" w:pos="9360"/>
+      </w:tabs>
+    </w:pPr>
+  </w:style>
+  <w:style w:type="character" w:customStyle="1" w:styleId="HeaderChar">
+    <w:name w:val="Header Char"/>
+    <w:basedOn w:val="DefaultParagraphFont"/>
+    <w:link w:val="Header"/>
+    <w:uiPriority w:val="99"/>
+    <w:rsid w:val="00491BA5"/>
+    <w:rPr>
+      <w:rFonts w:ascii="Times New Roman" w:eastAsia="Times New Roman" w:hAnsi="Times New Roman" w:cs="Times New Roman"/>
+      <w:lang w:bidi="en-US"/>
+    </w:rPr>
+  </w:style>
+  <w:style w:type="paragraph" w:styleId="Footer">
+    <w:name w:val="footer"/>
+    <w:basedOn w:val="Normal"/>
+    <w:link w:val="FooterChar"/>
+    <w:uiPriority w:val="99"/>
+    <w:unhideWhenUsed/>
+    <w:rsid w:val="00491BA5"/>
+    <w:pPr>
+      <w:tabs>
+        <w:tab w:val="center" w:pos="4680"/>
+        <w:tab w:val="right" w:pos="9360"/>
+      </w:tabs>
+    </w:pPr>
+  </w:style>
+  <w:style w:type="character" w:customStyle="1" w:styleId="FooterChar">
+    <w:name w:val="Footer Char"/>
+    <w:basedOn w:val="DefaultParagraphFont"/>
+    <w:link w:val="Footer"/>
+    <w:uiPriority w:val="99"/>
+    <w:rsid w:val="00491BA5"/>
+    <w:rPr>
+      <w:rFonts w:ascii="Times New Roman" w:eastAsia="Times New Roman" w:hAnsi="Times New Roman" w:cs="Times New Roman"/>
+      <w:lang w:bidi="en-US"/>
+    </w:rPr>
+  </w:style>
+</w:styles>
+</file>
+
+<file path=word/stylesWithEffects.xml><?xml version="1.0" encoding="utf-8"?>
+<w:styles xmlns:wpc="http://schemas.microsoft.com/office/word/2010/wordprocessingCanvas" xmlns:mc="http://schemas.openxmlformats.org/markup-compatibility/2006" xmlns:o="urn:schemas-microsoft-com:office:office" xmlns:r="http://schemas.openxmlformats.org/officeDocument/2006/relationships" xmlns:m="http://schemas.openxmlformats.org/officeDocument/2006/math" xmlns:v="urn:schemas-microsoft-com:vml" xmlns:wp14="http://schemas.microsoft.com/office/word/2010/wordprocessingDrawing" xmlns:wp="http://schemas.openxmlformats.org/drawingml/2006/wordprocessingDrawing" xmlns:w10="urn:schemas-microsoft-com:office:word" xmlns:w="http://schemas.openxmlformats.org/wordprocessingml/2006/main" xmlns:w14="http://schemas.microsoft.com/office/word/2010/wordml" xmlns:wpg="http://schemas.microsoft.com/office/word/2010/wordprocessingGroup" xmlns:wpi="http://schemas.microsoft.com/office/word/2010/wordprocessingInk" xmlns:wne="http://schemas.microsoft.com/office/word/2006/wordml" xmlns:wps="http://schemas.microsoft.com/office/word/2010/wordprocessingShape" mc:Ignorable="w14 wp14">
+  <w:docDefaults>
+    <w:rPrDefault>
+      <w:rPr>
+        <w:rFonts w:asciiTheme="minorHAnsi" w:eastAsiaTheme="minorEastAsia" w:hAnsiTheme="minorHAnsi" w:cstheme="minorBidi"/>
+        <w:sz w:val="22"/>
+        <w:szCs w:val="22"/>
+        <w:lang w:val="en-US" w:eastAsia="en-US" w:bidi="ar-SA"/>
+      </w:rPr>
+    </w:rPrDefault>
+    <w:pPrDefault>
+      <w:pPr>
+        <w:spacing w:after="200" w:line="276" w:lineRule="auto"/>
       </w:pPr>
     </w:pPrDefault>
   </w:docDefaults>
@@ -11124,51 +11987,12 @@
   </w:latentStyles>
   <w:style w:type="paragraph" w:default="1" w:styleId="Normal">
     <w:name w:val="Normal"/>
-    <w:uiPriority w:val="1"/>
     <w:qFormat/>
-    <w:rsid w:val="00732BA9"/>
-    <w:rPr>
-      <w:rFonts w:ascii="Times New Roman" w:eastAsia="Times New Roman" w:hAnsi="Times New Roman" w:cs="Times New Roman"/>
-      <w:lang w:bidi="en-US"/>
-    </w:rPr>
-  </w:style>
-  <w:style w:type="paragraph" w:styleId="Heading1">
-    <w:name w:val="heading 1"/>
-    <w:basedOn w:val="Normal"/>
-    <w:uiPriority w:val="1"/>
-    <w:qFormat/>
-    <w:rsid w:val="00732BA9"/>
-    <w:pPr>
-      <w:ind w:left="501" w:hanging="281"/>
-      <w:outlineLvl w:val="0"/>
-    </w:pPr>
-    <w:rPr>
-      <w:b/>
-      <w:bCs/>
-      <w:sz w:val="28"/>
-      <w:szCs w:val="28"/>
-    </w:rPr>
-  </w:style>
-  <w:style w:type="paragraph" w:styleId="Heading2">
-    <w:name w:val="heading 2"/>
-    <w:basedOn w:val="Normal"/>
-    <w:uiPriority w:val="1"/>
-    <w:qFormat/>
-    <w:rsid w:val="00732BA9"/>
-    <w:pPr>
-      <w:ind w:left="940"/>
-      <w:outlineLvl w:val="1"/>
-    </w:pPr>
-    <w:rPr>
-      <w:b/>
-      <w:bCs/>
-      <w:sz w:val="24"/>
-      <w:szCs w:val="24"/>
-    </w:rPr>
   </w:style>
   <w:style w:type="character" w:default="1" w:styleId="DefaultParagraphFont">
     <w:name w:val="Default Paragraph Font"/>
     <w:uiPriority w:val="1"/>
+    <w:semiHidden/>
     <w:unhideWhenUsed/>
   </w:style>
   <w:style w:type="table" w:default="1" w:styleId="TableNormal">
@@ -11176,7 +12000,6 @@
     <w:uiPriority w:val="99"/>
     <w:semiHidden/>
     <w:unhideWhenUsed/>
-    <w:qFormat/>
     <w:tblPr>
       <w:tblInd w:w="0" w:type="dxa"/>
       <w:tblCellMar>
@@ -11192,107 +12015,6 @@
     <w:uiPriority w:val="99"/>
     <w:semiHidden/>
     <w:unhideWhenUsed/>
-  </w:style>
-  <w:style w:type="paragraph" w:styleId="TOC1">
-    <w:name w:val="toc 1"/>
-    <w:basedOn w:val="Normal"/>
-    <w:uiPriority w:val="1"/>
-    <w:qFormat/>
-    <w:rsid w:val="00732BA9"/>
-    <w:pPr>
-      <w:spacing w:before="65" w:line="274" w:lineRule="exact"/>
-      <w:ind w:left="520" w:right="235" w:hanging="300"/>
-    </w:pPr>
-    <w:rPr>
-      <w:b/>
-      <w:bCs/>
-      <w:sz w:val="24"/>
-      <w:szCs w:val="24"/>
-    </w:rPr>
-  </w:style>
-  <w:style w:type="paragraph" w:styleId="TOC2">
-    <w:name w:val="toc 2"/>
-    <w:basedOn w:val="Normal"/>
-    <w:uiPriority w:val="1"/>
-    <w:qFormat/>
-    <w:rsid w:val="00732BA9"/>
-    <w:pPr>
-      <w:ind w:left="911" w:right="53" w:hanging="420"/>
-    </w:pPr>
-    <w:rPr>
-      <w:sz w:val="24"/>
-      <w:szCs w:val="24"/>
-    </w:rPr>
-  </w:style>
-  <w:style w:type="paragraph" w:styleId="BodyText">
-    <w:name w:val="Body Text"/>
-    <w:basedOn w:val="Normal"/>
-    <w:uiPriority w:val="1"/>
-    <w:qFormat/>
-    <w:rsid w:val="00732BA9"/>
-    <w:rPr>
-      <w:sz w:val="24"/>
-      <w:szCs w:val="24"/>
-    </w:rPr>
-  </w:style>
-  <w:style w:type="paragraph" w:styleId="ListParagraph">
-    <w:name w:val="List Paragraph"/>
-    <w:basedOn w:val="Normal"/>
-    <w:uiPriority w:val="1"/>
-    <w:qFormat/>
-    <w:rsid w:val="00732BA9"/>
-    <w:pPr>
-      <w:ind w:left="940" w:hanging="360"/>
-    </w:pPr>
-  </w:style>
-  <w:style w:type="paragraph" w:customStyle="1" w:styleId="TableParagraph">
-    <w:name w:val="Table Paragraph"/>
-    <w:basedOn w:val="Normal"/>
-    <w:uiPriority w:val="1"/>
-    <w:qFormat/>
-    <w:rsid w:val="00732BA9"/>
-    <w:pPr>
-      <w:jc w:val="center"/>
-    </w:pPr>
-  </w:style>
-  <w:style w:type="paragraph" w:styleId="BalloonText">
-    <w:name w:val="Balloon Text"/>
-    <w:basedOn w:val="Normal"/>
-    <w:link w:val="BalloonTextChar"/>
-    <w:uiPriority w:val="99"/>
-    <w:semiHidden/>
-    <w:unhideWhenUsed/>
-    <w:rsid w:val="005D7D2D"/>
-    <w:rPr>
-      <w:rFonts w:ascii="Tahoma" w:hAnsi="Tahoma" w:cs="Tahoma"/>
-      <w:sz w:val="16"/>
-      <w:szCs w:val="16"/>
-    </w:rPr>
-  </w:style>
-  <w:style w:type="character" w:customStyle="1" w:styleId="BalloonTextChar">
-    <w:name w:val="Balloon Text Char"/>
-    <w:basedOn w:val="DefaultParagraphFont"/>
-    <w:link w:val="BalloonText"/>
-    <w:uiPriority w:val="99"/>
-    <w:semiHidden/>
-    <w:rsid w:val="005D7D2D"/>
-    <w:rPr>
-      <w:rFonts w:ascii="Tahoma" w:eastAsia="Times New Roman" w:hAnsi="Tahoma" w:cs="Tahoma"/>
-      <w:sz w:val="16"/>
-      <w:szCs w:val="16"/>
-      <w:lang w:bidi="en-US"/>
-    </w:rPr>
-  </w:style>
-  <w:style w:type="character" w:styleId="Hyperlink">
-    <w:name w:val="Hyperlink"/>
-    <w:basedOn w:val="DefaultParagraphFont"/>
-    <w:uiPriority w:val="99"/>
-    <w:unhideWhenUsed/>
-    <w:rsid w:val="005D7D2D"/>
-    <w:rPr>
-      <w:color w:val="0000FF" w:themeColor="hyperlink"/>
-      <w:u w:val="single"/>
-    </w:rPr>
   </w:style>
 </w:styles>
 </file>

</xml_diff>